<commit_message>
sơ bộ chương 3
</commit_message>
<xml_diff>
--- a/document/Báo cáo Bài tập lớn CTM -  Phan Bảo Quốc.docx
+++ b/document/Báo cáo Bài tập lớn CTM -  Phan Bảo Quốc.docx
@@ -346,7 +346,29 @@
                       <w:sz w:val="40"/>
                       <w:szCs w:val="40"/>
                     </w:rPr>
-                    <w:t xml:space="preserve"> 2/P.MEM16.H17</w:t>
+                    <w:t xml:space="preserve"> 2/</w:t>
+                  </w:r>
+                  <w:proofErr w:type="gramStart"/>
+                  <w:r>
+                    <w:rPr>
+                      <w:rFonts w:ascii="Times New Roman" w:hAnsi="Times New Roman"/>
+                      <w:b/>
+                      <w:color w:val="002060"/>
+                      <w:sz w:val="40"/>
+                      <w:szCs w:val="40"/>
+                    </w:rPr>
+                    <w:t>P.MEM16.H</w:t>
+                  </w:r>
+                  <w:proofErr w:type="gramEnd"/>
+                  <w:r>
+                    <w:rPr>
+                      <w:rFonts w:ascii="Times New Roman" w:hAnsi="Times New Roman"/>
+                      <w:b/>
+                      <w:color w:val="002060"/>
+                      <w:sz w:val="40"/>
+                      <w:szCs w:val="40"/>
+                    </w:rPr>
+                    <w:t>17</w:t>
                   </w:r>
                 </w:p>
                 <w:p>
@@ -372,6 +394,7 @@
                     </w:rPr>
                     <w:t xml:space="preserve">Học kỳ </w:t>
                   </w:r>
+                  <w:proofErr w:type="gramStart"/>
                   <w:r>
                     <w:rPr>
                       <w:rFonts w:ascii="Times New Roman" w:hAnsi="Times New Roman"/>
@@ -390,7 +413,18 @@
                       <w:sz w:val="32"/>
                       <w:szCs w:val="32"/>
                     </w:rPr>
-                    <w:t xml:space="preserve">  Năm học 202</w:t>
+                    <w:t xml:space="preserve">  Năm</w:t>
+                  </w:r>
+                  <w:proofErr w:type="gramEnd"/>
+                  <w:r>
+                    <w:rPr>
+                      <w:rFonts w:ascii="Times New Roman" w:hAnsi="Times New Roman"/>
+                      <w:bCs/>
+                      <w:color w:val="002060"/>
+                      <w:sz w:val="32"/>
+                      <w:szCs w:val="32"/>
+                    </w:rPr>
+                    <w:t xml:space="preserve"> học 202</w:t>
                   </w:r>
                   <w:r>
                     <w:rPr>
@@ -1121,7 +1155,25 @@
           <w:sz w:val="24"/>
           <w:szCs w:val="24"/>
         </w:rPr>
-        <w:t>2/P.MEM16.H17</w:t>
+        <w:t>2/</w:t>
+      </w:r>
+      <w:proofErr w:type="gramStart"/>
+      <w:r>
+        <w:rPr>
+          <w:rFonts w:ascii="Times New Roman" w:hAnsi="Times New Roman"/>
+          <w:sz w:val="24"/>
+          <w:szCs w:val="24"/>
+        </w:rPr>
+        <w:t>P.MEM16.H</w:t>
+      </w:r>
+      <w:proofErr w:type="gramEnd"/>
+      <w:r>
+        <w:rPr>
+          <w:rFonts w:ascii="Times New Roman" w:hAnsi="Times New Roman"/>
+          <w:sz w:val="24"/>
+          <w:szCs w:val="24"/>
+        </w:rPr>
+        <w:t>17</w:t>
       </w:r>
     </w:p>
     <w:p>
@@ -2139,8 +2191,19 @@
           <w:sz w:val="24"/>
           <w:szCs w:val="28"/>
         </w:rPr>
-        <w:t>………., ngày ……… tháng ……… năm ……..</w:t>
-      </w:r>
+        <w:t>………., ngày ……… tháng ……… năm …</w:t>
+      </w:r>
+      <w:proofErr w:type="gramStart"/>
+      <w:r>
+        <w:rPr>
+          <w:rFonts w:ascii="Times New Roman" w:hAnsi="Times New Roman"/>
+          <w:i/>
+          <w:sz w:val="24"/>
+          <w:szCs w:val="28"/>
+        </w:rPr>
+        <w:t>…..</w:t>
+      </w:r>
+      <w:proofErr w:type="gramEnd"/>
     </w:p>
     <w:p>
       <w:pPr>
@@ -2161,8 +2224,9 @@
           <w:sz w:val="24"/>
           <w:szCs w:val="28"/>
         </w:rPr>
-        <w:t xml:space="preserve">Giảng viên </w:t>
-      </w:r>
+        <w:t xml:space="preserve">Giảng </w:t>
+      </w:r>
+      <w:proofErr w:type="gramStart"/>
       <w:r>
         <w:rPr>
           <w:rFonts w:ascii="Times New Roman" w:hAnsi="Times New Roman"/>
@@ -2170,7 +2234,7 @@
           <w:sz w:val="24"/>
           <w:szCs w:val="28"/>
         </w:rPr>
-        <w:t xml:space="preserve"> </w:t>
+        <w:t xml:space="preserve">viên </w:t>
       </w:r>
       <w:r>
         <w:rPr>
@@ -2179,7 +2243,26 @@
           <w:sz w:val="24"/>
           <w:szCs w:val="28"/>
         </w:rPr>
-        <w:t>đánh giá</w:t>
+        <w:t xml:space="preserve"> </w:t>
+      </w:r>
+      <w:r>
+        <w:rPr>
+          <w:rFonts w:ascii="Times New Roman" w:hAnsi="Times New Roman"/>
+          <w:b/>
+          <w:sz w:val="24"/>
+          <w:szCs w:val="28"/>
+        </w:rPr>
+        <w:t>đánh</w:t>
+      </w:r>
+      <w:proofErr w:type="gramEnd"/>
+      <w:r>
+        <w:rPr>
+          <w:rFonts w:ascii="Times New Roman" w:hAnsi="Times New Roman"/>
+          <w:b/>
+          <w:sz w:val="24"/>
+          <w:szCs w:val="28"/>
+        </w:rPr>
+        <w:t xml:space="preserve"> giá</w:t>
       </w:r>
     </w:p>
     <w:p>
@@ -4531,7 +4614,39 @@
           <w:sz w:val="26"/>
           <w:szCs w:val="26"/>
         </w:rPr>
-        <w:t xml:space="preserve">An abstract is an outline/brief summary of this minor project, target and main results obtained. Abstracts should be written after the full report is written, and are usually about 100-150 words. </w:t>
+        <w:t>An abstract is an outline/</w:t>
+      </w:r>
+      <w:proofErr w:type="gramStart"/>
+      <w:r>
+        <w:rPr>
+          <w:sz w:val="26"/>
+          <w:szCs w:val="26"/>
+        </w:rPr>
+        <w:t>brief summary</w:t>
+      </w:r>
+      <w:proofErr w:type="gramEnd"/>
+      <w:r>
+        <w:rPr>
+          <w:sz w:val="26"/>
+          <w:szCs w:val="26"/>
+        </w:rPr>
+        <w:t xml:space="preserve"> of this minor project, target and main results obtained. Abstracts should be written after the full report is </w:t>
+      </w:r>
+      <w:proofErr w:type="gramStart"/>
+      <w:r>
+        <w:rPr>
+          <w:sz w:val="26"/>
+          <w:szCs w:val="26"/>
+        </w:rPr>
+        <w:t>written, and</w:t>
+      </w:r>
+      <w:proofErr w:type="gramEnd"/>
+      <w:r>
+        <w:rPr>
+          <w:sz w:val="26"/>
+          <w:szCs w:val="26"/>
+        </w:rPr>
+        <w:t xml:space="preserve"> are usually about 100-150 words. </w:t>
       </w:r>
     </w:p>
     <w:p>
@@ -4688,10 +4803,18 @@
         <w:t>1</w:t>
       </w:r>
       <w:r>
-        <w:t xml:space="preserve"> =  </w:t>
-      </w:r>
-      <w:r>
-        <w:t xml:space="preserve">23550.9 </w:t>
+        <w:t xml:space="preserve"> </w:t>
+      </w:r>
+      <w:proofErr w:type="gramStart"/>
+      <w:r>
+        <w:t xml:space="preserve">=  </w:t>
+      </w:r>
+      <w:r>
+        <w:t>23550</w:t>
+      </w:r>
+      <w:proofErr w:type="gramEnd"/>
+      <w:r>
+        <w:t xml:space="preserve">.9 </w:t>
       </w:r>
       <w:r>
         <w:t>(N.mm)</w:t>
@@ -5051,6 +5174,7 @@
         </w:rPr>
         <w:t xml:space="preserve">  </w:t>
       </w:r>
+      <w:proofErr w:type="gramStart"/>
       <w:r>
         <w:t>Z</w:t>
       </w:r>
@@ -5061,7 +5185,11 @@
         <w:t>max</w:t>
       </w:r>
       <w:r>
-        <w:t xml:space="preserve">  ; với Z</w:t>
+        <w:t xml:space="preserve">  ;</w:t>
+      </w:r>
+      <w:proofErr w:type="gramEnd"/>
+      <w:r>
+        <w:t xml:space="preserve"> với Z</w:t>
       </w:r>
       <w:r>
         <w:rPr>
@@ -5354,7 +5482,14 @@
         <w:rPr>
           <w:lang w:val="fr-FR"/>
         </w:rPr>
-        <w:t>.k</w:t>
+        <w:t>.</w:t>
+      </w:r>
+      <w:proofErr w:type="gramStart"/>
+      <w:r>
+        <w:rPr>
+          <w:lang w:val="fr-FR"/>
+        </w:rPr>
+        <w:t>k</w:t>
       </w:r>
       <w:r>
         <w:rPr>
@@ -5376,6 +5511,7 @@
         </w:rPr>
         <w:t>c</w:t>
       </w:r>
+      <w:proofErr w:type="gramEnd"/>
       <w:r>
         <w:rPr>
           <w:lang w:val="fr-FR"/>
@@ -5621,8 +5757,16 @@
         <w:rPr>
           <w:lang w:val="fr-FR"/>
         </w:rPr>
-        <w:t xml:space="preserve"> khi a = (30 ÷ 50)p</w:t>
-      </w:r>
+        <w:t xml:space="preserve"> khi a = (30 ÷ </w:t>
+      </w:r>
+      <w:proofErr w:type="gramStart"/>
+      <w:r>
+        <w:rPr>
+          <w:lang w:val="fr-FR"/>
+        </w:rPr>
+        <w:t>50)p</w:t>
+      </w:r>
+      <w:proofErr w:type="gramEnd"/>
     </w:p>
     <w:p>
       <w:pPr>
@@ -6202,7 +6346,11 @@
         <w:t>t</w:t>
       </w:r>
       <w:r>
-        <w:t xml:space="preserve"> = P.k.k</w:t>
+        <w:t xml:space="preserve"> = P.</w:t>
+      </w:r>
+      <w:proofErr w:type="gramStart"/>
+      <w:r>
+        <w:t>k.k</w:t>
       </w:r>
       <w:r>
         <w:rPr>
@@ -6219,6 +6367,7 @@
         </w:rPr>
         <w:t>n</w:t>
       </w:r>
+      <w:proofErr w:type="gramEnd"/>
       <w:r>
         <w:t xml:space="preserve"> </w:t>
       </w:r>
@@ -7525,7 +7674,11 @@
         </m:r>
       </m:oMath>
       <w:r>
-        <w:t xml:space="preserve"> 0,004)</w:t>
+        <w:t xml:space="preserve"> </w:t>
+      </w:r>
+      <w:proofErr w:type="gramStart"/>
+      <w:r>
+        <w:t>0,004)</w:t>
       </w:r>
       <w:r>
         <w:rPr>
@@ -7534,6 +7687,7 @@
         </w:rPr>
         <w:t>a</w:t>
       </w:r>
+      <w:proofErr w:type="gramEnd"/>
       <w:r>
         <w:t xml:space="preserve"> = 0,003</w:t>
       </w:r>
@@ -7865,7 +8019,15 @@
         <w:t>Đường kính đĩa xích</w:t>
       </w:r>
       <w:r>
-        <w:t xml:space="preserve"> ( Bảng 14-4b</w:t>
+        <w:t xml:space="preserve"> </w:t>
+      </w:r>
+      <w:proofErr w:type="gramStart"/>
+      <w:r>
+        <w:t>( Bảng</w:t>
+      </w:r>
+      <w:proofErr w:type="gramEnd"/>
+      <w:r>
+        <w:t xml:space="preserve"> 14-4b</w:t>
       </w:r>
       <w:r>
         <w:t xml:space="preserve"> của </w:t>
@@ -8814,8 +8976,13 @@
       <w:pPr>
         <w:pStyle w:val="normal0"/>
       </w:pPr>
-      <w:r>
-        <w:t>Với :     r = 0,5025</w:t>
+      <w:proofErr w:type="gramStart"/>
+      <w:r>
+        <w:t>Với :</w:t>
+      </w:r>
+      <w:proofErr w:type="gramEnd"/>
+      <w:r>
+        <w:t xml:space="preserve">     r = 0,5025</w:t>
       </w:r>
       <w:r>
         <w:t>d</w:t>
@@ -9436,7 +9603,15 @@
         <w:t>2</w:t>
       </w:r>
       <w:r>
-        <w:t xml:space="preserve"> ( bộ truyền thẳng đứng </w:t>
+        <w:t xml:space="preserve"> </w:t>
+      </w:r>
+      <w:proofErr w:type="gramStart"/>
+      <w:r>
+        <w:t>( bộ</w:t>
+      </w:r>
+      <w:proofErr w:type="gramEnd"/>
+      <w:r>
+        <w:t xml:space="preserve"> truyền thẳng đứng </w:t>
       </w:r>
       <w:r>
         <w:rPr>
@@ -9520,7 +9695,15 @@
         </w:sdtContent>
       </w:sdt>
       <w:r>
-        <w:t xml:space="preserve"> ta tra ra được [s] ) </w:t>
+        <w:t xml:space="preserve"> ta tra ra được [s</w:t>
+      </w:r>
+      <w:proofErr w:type="gramStart"/>
+      <w:r>
+        <w:t>] )</w:t>
+      </w:r>
+      <w:proofErr w:type="gramEnd"/>
+      <w:r>
+        <w:t xml:space="preserve"> </w:t>
       </w:r>
       <w:r>
         <w:t>. Vậy bộ truyền xích đảm bảo đủ bền</w:t>
@@ -10012,7 +10195,14 @@
         <w:rPr>
           <w:lang w:val="fr-FR"/>
         </w:rPr>
-        <w:t>). k</w:t>
+        <w:t xml:space="preserve">). </w:t>
+      </w:r>
+      <w:proofErr w:type="gramStart"/>
+      <w:r>
+        <w:rPr>
+          <w:lang w:val="fr-FR"/>
+        </w:rPr>
+        <w:t>k</w:t>
       </w:r>
       <w:r>
         <w:rPr>
@@ -10021,6 +10211,7 @@
         </w:rPr>
         <w:t>d</w:t>
       </w:r>
+      <w:proofErr w:type="gramEnd"/>
       <w:r>
         <w:rPr>
           <w:lang w:val="fr-FR"/>
@@ -10314,19 +10505,33 @@
         <w:rPr>
           <w:lang w:val="fr-FR"/>
         </w:rPr>
-        <w:t xml:space="preserve">              </w:t>
-      </w:r>
+        <w:t xml:space="preserve">            </w:t>
+      </w:r>
+      <w:proofErr w:type="gramStart"/>
       <w:r>
         <w:rPr>
           <w:lang w:val="fr-FR"/>
         </w:rPr>
+        <w:t xml:space="preserve">  </w:t>
+      </w:r>
+      <w:r>
+        <w:rPr>
+          <w:lang w:val="fr-FR"/>
+        </w:rPr>
         <w:t xml:space="preserve"> </w:t>
       </w:r>
       <w:r>
         <w:rPr>
           <w:lang w:val="fr-FR"/>
         </w:rPr>
-        <w:t xml:space="preserve">[ </w:t>
+        <w:t>[</w:t>
+      </w:r>
+      <w:proofErr w:type="gramEnd"/>
+      <w:r>
+        <w:rPr>
+          <w:lang w:val="fr-FR"/>
+        </w:rPr>
+        <w:t xml:space="preserve"> </w:t>
       </w:r>
       <m:oMath>
         <m:sSub>
@@ -10402,7 +10607,14 @@
         <w:rPr>
           <w:lang w:val="fr-FR"/>
         </w:rPr>
-        <w:t xml:space="preserve"> = k</w:t>
+        <w:t xml:space="preserve"> = </w:t>
+      </w:r>
+      <w:proofErr w:type="gramStart"/>
+      <w:r>
+        <w:rPr>
+          <w:lang w:val="fr-FR"/>
+        </w:rPr>
+        <w:t>k</w:t>
       </w:r>
       <w:r>
         <w:rPr>
@@ -10424,6 +10636,7 @@
         </w:rPr>
         <w:t>t</w:t>
       </w:r>
+      <w:proofErr w:type="gramEnd"/>
       <w:r>
         <w:rPr>
           <w:lang w:val="fr-FR"/>
@@ -10734,7 +10947,7 @@
                 <v:shape id="_x0000_i1025" type="#_x0000_t75" style="width:11.4pt;height:12pt" o:ole="">
                   <v:imagedata r:id="rId15" o:title=""/>
                 </v:shape>
-                <o:OLEObject Type="Embed" ProgID="Equation.DSMT4" ShapeID="_x0000_i1025" DrawAspect="Content" ObjectID="_1790346301" r:id="rId16"/>
+                <o:OLEObject Type="Embed" ProgID="Equation.DSMT4" ShapeID="_x0000_i1025" DrawAspect="Content" ObjectID="_1790453609" r:id="rId16"/>
               </w:object>
             </w:r>
           </w:p>
@@ -11334,7 +11547,7 @@
                 <v:shape id="_x0000_i1026" type="#_x0000_t75" style="width:90.6pt;height:20.4pt" o:ole="">
                   <v:imagedata r:id="rId17" o:title=""/>
                 </v:shape>
-                <o:OLEObject Type="Embed" ProgID="Equation.DSMT4" ShapeID="_x0000_i1026" DrawAspect="Content" ObjectID="_1790346302" r:id="rId18"/>
+                <o:OLEObject Type="Embed" ProgID="Equation.DSMT4" ShapeID="_x0000_i1026" DrawAspect="Content" ObjectID="_1790453610" r:id="rId18"/>
               </w:object>
             </w:r>
           </w:p>
@@ -13986,8 +14199,22 @@
           <w:szCs w:val="24"/>
           <w:lang w:val="fr-FR" w:eastAsia="ja-JP"/>
         </w:rPr>
-        <w:t>, ta được:</w:t>
-      </w:r>
+        <w:t xml:space="preserve">, ta </w:t>
+      </w:r>
+      <w:proofErr w:type="gramStart"/>
+      <w:r>
+        <w:rPr>
+          <w:rFonts w:ascii="Times New Roman" w:eastAsia="MS Mincho" w:hAnsi="Times New Roman"/>
+          <w:bCs/>
+          <w:iCs/>
+          <w:color w:val="000000"/>
+          <w:sz w:val="24"/>
+          <w:szCs w:val="24"/>
+          <w:lang w:val="fr-FR" w:eastAsia="ja-JP"/>
+        </w:rPr>
+        <w:t>được:</w:t>
+      </w:r>
+      <w:proofErr w:type="gramEnd"/>
     </w:p>
     <w:p>
       <w:pPr>
@@ -14611,8 +14838,23 @@
           <w:szCs w:val="24"/>
           <w:lang w:eastAsia="ja-JP"/>
         </w:rPr>
-        <w:t xml:space="preserve"> - Hệ số an toàn khi tính về ứng suất tiếp xúc và ứng suất uốn;</w:t>
-      </w:r>
+        <w:t xml:space="preserve"> - Hệ số an toàn khi tính về ứng suất tiếp xúc và ứng suất </w:t>
+      </w:r>
+      <w:proofErr w:type="gramStart"/>
+      <w:r>
+        <w:rPr>
+          <w:rFonts w:ascii="Times New Roman" w:eastAsia="MS Mincho" w:hAnsi="Times New Roman"/>
+          <w:bCs/>
+          <w:i/>
+          <w:iCs/>
+          <w:color w:val="000000"/>
+          <w:sz w:val="24"/>
+          <w:szCs w:val="24"/>
+          <w:lang w:eastAsia="ja-JP"/>
+        </w:rPr>
+        <w:t>uốn;</w:t>
+      </w:r>
+      <w:proofErr w:type="gramEnd"/>
     </w:p>
     <w:p>
       <w:pPr>
@@ -14766,7 +15008,33 @@
           <w:szCs w:val="24"/>
           <w:lang w:eastAsia="ja-JP"/>
         </w:rPr>
-        <w:t xml:space="preserve">Bánh răng chủ động : </w:t>
+        <w:t xml:space="preserve">Bánh răng chủ </w:t>
+      </w:r>
+      <w:proofErr w:type="gramStart"/>
+      <w:r>
+        <w:rPr>
+          <w:rFonts w:ascii="Times New Roman" w:eastAsia="MS Mincho" w:hAnsi="Times New Roman"/>
+          <w:bCs/>
+          <w:iCs/>
+          <w:color w:val="000000"/>
+          <w:sz w:val="24"/>
+          <w:szCs w:val="24"/>
+          <w:lang w:eastAsia="ja-JP"/>
+        </w:rPr>
+        <w:t>động :</w:t>
+      </w:r>
+      <w:proofErr w:type="gramEnd"/>
+      <w:r>
+        <w:rPr>
+          <w:rFonts w:ascii="Times New Roman" w:eastAsia="MS Mincho" w:hAnsi="Times New Roman"/>
+          <w:bCs/>
+          <w:iCs/>
+          <w:color w:val="000000"/>
+          <w:sz w:val="24"/>
+          <w:szCs w:val="24"/>
+          <w:lang w:eastAsia="ja-JP"/>
+        </w:rPr>
+        <w:t xml:space="preserve"> </w:t>
       </w:r>
       <m:oMath>
         <m:d>
@@ -14943,7 +15211,33 @@
           <w:szCs w:val="24"/>
           <w:lang w:eastAsia="ja-JP"/>
         </w:rPr>
-        <w:t xml:space="preserve">Bánh răng bị động :    </w:t>
+        <w:t xml:space="preserve">Bánh răng bị </w:t>
+      </w:r>
+      <w:proofErr w:type="gramStart"/>
+      <w:r>
+        <w:rPr>
+          <w:rFonts w:ascii="Times New Roman" w:eastAsia="MS Mincho" w:hAnsi="Times New Roman"/>
+          <w:bCs/>
+          <w:iCs/>
+          <w:color w:val="000000"/>
+          <w:sz w:val="24"/>
+          <w:szCs w:val="24"/>
+          <w:lang w:eastAsia="ja-JP"/>
+        </w:rPr>
+        <w:t>động :</w:t>
+      </w:r>
+      <w:proofErr w:type="gramEnd"/>
+      <w:r>
+        <w:rPr>
+          <w:rFonts w:ascii="Times New Roman" w:eastAsia="MS Mincho" w:hAnsi="Times New Roman"/>
+          <w:bCs/>
+          <w:iCs/>
+          <w:color w:val="000000"/>
+          <w:sz w:val="24"/>
+          <w:szCs w:val="24"/>
+          <w:lang w:eastAsia="ja-JP"/>
+        </w:rPr>
+        <w:t xml:space="preserve">    </w:t>
       </w:r>
       <m:oMath>
         <m:d>
@@ -18277,6 +18571,7 @@
           <w:lang w:eastAsia="ja-JP"/>
         </w:rPr>
       </w:pPr>
+      <w:proofErr w:type="gramStart"/>
       <w:r>
         <w:rPr>
           <w:rFonts w:ascii="Times New Roman" w:eastAsia="MS Mincho" w:hAnsi="Times New Roman"/>
@@ -18287,13 +18582,10 @@
           <w:szCs w:val="24"/>
           <w:lang w:eastAsia="ja-JP"/>
         </w:rPr>
-        <w:t xml:space="preserve">Với:+ c : Số lần ăn khớp trong một vòng quay , c = 1; </w:t>
-      </w:r>
-    </w:p>
-    <w:p>
-      <w:pPr>
-        <w:spacing w:before="20" w:after="0" w:line="240" w:lineRule="auto"/>
-        <w:ind w:firstLine="0"/>
+        <w:t>Với:+</w:t>
+      </w:r>
+      <w:proofErr w:type="gramEnd"/>
+      <w:r>
         <w:rPr>
           <w:rFonts w:ascii="Times New Roman" w:eastAsia="MS Mincho" w:hAnsi="Times New Roman"/>
           <w:bCs/>
@@ -18303,8 +18595,13 @@
           <w:szCs w:val="24"/>
           <w:lang w:eastAsia="ja-JP"/>
         </w:rPr>
-      </w:pPr>
-      <w:r>
+        <w:t xml:space="preserve"> c : Số lần ăn khớp trong một vòng quay , c = 1; </w:t>
+      </w:r>
+    </w:p>
+    <w:p>
+      <w:pPr>
+        <w:spacing w:before="20" w:after="0" w:line="240" w:lineRule="auto"/>
+        <w:ind w:firstLine="0"/>
         <w:rPr>
           <w:rFonts w:ascii="Times New Roman" w:eastAsia="MS Mincho" w:hAnsi="Times New Roman"/>
           <w:bCs/>
@@ -18314,7 +18611,44 @@
           <w:szCs w:val="24"/>
           <w:lang w:eastAsia="ja-JP"/>
         </w:rPr>
-        <w:t xml:space="preserve">       + n : Vận tốc vòng của bánh răng </w:t>
+      </w:pPr>
+      <w:r>
+        <w:rPr>
+          <w:rFonts w:ascii="Times New Roman" w:eastAsia="MS Mincho" w:hAnsi="Times New Roman"/>
+          <w:bCs/>
+          <w:iCs/>
+          <w:color w:val="000000"/>
+          <w:sz w:val="24"/>
+          <w:szCs w:val="24"/>
+          <w:lang w:eastAsia="ja-JP"/>
+        </w:rPr>
+        <w:t xml:space="preserve">       + </w:t>
+      </w:r>
+      <w:proofErr w:type="gramStart"/>
+      <w:r>
+        <w:rPr>
+          <w:rFonts w:ascii="Times New Roman" w:eastAsia="MS Mincho" w:hAnsi="Times New Roman"/>
+          <w:bCs/>
+          <w:iCs/>
+          <w:color w:val="000000"/>
+          <w:sz w:val="24"/>
+          <w:szCs w:val="24"/>
+          <w:lang w:eastAsia="ja-JP"/>
+        </w:rPr>
+        <w:t>n :</w:t>
+      </w:r>
+      <w:proofErr w:type="gramEnd"/>
+      <w:r>
+        <w:rPr>
+          <w:rFonts w:ascii="Times New Roman" w:eastAsia="MS Mincho" w:hAnsi="Times New Roman"/>
+          <w:bCs/>
+          <w:iCs/>
+          <w:color w:val="000000"/>
+          <w:sz w:val="24"/>
+          <w:szCs w:val="24"/>
+          <w:lang w:eastAsia="ja-JP"/>
+        </w:rPr>
+        <w:t xml:space="preserve"> Vận tốc vòng của bánh răng </w:t>
       </w:r>
     </w:p>
     <w:p>
@@ -18532,7 +18866,33 @@
           <w:szCs w:val="24"/>
           <w:lang w:eastAsia="ja-JP"/>
         </w:rPr>
-        <w:t>000 ( giờ )</w:t>
+        <w:t xml:space="preserve">000 </w:t>
+      </w:r>
+      <w:proofErr w:type="gramStart"/>
+      <w:r>
+        <w:rPr>
+          <w:rFonts w:ascii="Times New Roman" w:eastAsia="MS Mincho" w:hAnsi="Times New Roman"/>
+          <w:bCs/>
+          <w:iCs/>
+          <w:color w:val="000000"/>
+          <w:sz w:val="24"/>
+          <w:szCs w:val="24"/>
+          <w:lang w:eastAsia="ja-JP"/>
+        </w:rPr>
+        <w:t>( giờ</w:t>
+      </w:r>
+      <w:proofErr w:type="gramEnd"/>
+      <w:r>
+        <w:rPr>
+          <w:rFonts w:ascii="Times New Roman" w:eastAsia="MS Mincho" w:hAnsi="Times New Roman"/>
+          <w:bCs/>
+          <w:iCs/>
+          <w:color w:val="000000"/>
+          <w:sz w:val="24"/>
+          <w:szCs w:val="24"/>
+          <w:lang w:eastAsia="ja-JP"/>
+        </w:rPr>
+        <w:t xml:space="preserve"> )</w:t>
       </w:r>
     </w:p>
     <w:p>
@@ -23139,7 +23499,18 @@
           <w:sz w:val="24"/>
           <w:szCs w:val="24"/>
         </w:rPr>
-        <w:t xml:space="preserve">    + Z</w:t>
+        <w:t xml:space="preserve">    + </w:t>
+      </w:r>
+      <w:proofErr w:type="gramStart"/>
+      <w:r>
+        <w:rPr>
+          <w:rFonts w:ascii="Times New Roman" w:eastAsia="Times New Roman" w:hAnsi="Times New Roman"/>
+          <w:color w:val="000000"/>
+          <w:w w:val="99"/>
+          <w:sz w:val="24"/>
+          <w:szCs w:val="24"/>
+        </w:rPr>
+        <w:t>Z</w:t>
       </w:r>
       <w:r>
         <w:rPr>
@@ -23160,7 +23531,18 @@
           <w:sz w:val="24"/>
           <w:szCs w:val="24"/>
         </w:rPr>
-        <w:t xml:space="preserve"> : hệ số xét đến ảnh hưởng vận tốc Z</w:t>
+        <w:t xml:space="preserve"> :</w:t>
+      </w:r>
+      <w:proofErr w:type="gramEnd"/>
+      <w:r>
+        <w:rPr>
+          <w:rFonts w:ascii="Times New Roman" w:eastAsia="Times New Roman" w:hAnsi="Times New Roman"/>
+          <w:color w:val="000000"/>
+          <w:w w:val="99"/>
+          <w:sz w:val="24"/>
+          <w:szCs w:val="24"/>
+        </w:rPr>
+        <w:t xml:space="preserve"> hệ số xét đến ảnh hưởng vận tốc Z</w:t>
       </w:r>
       <w:r>
         <w:rPr>
@@ -23205,7 +23587,18 @@
           <w:sz w:val="24"/>
           <w:szCs w:val="24"/>
         </w:rPr>
-        <w:t xml:space="preserve">    + K</w:t>
+        <w:t xml:space="preserve">    + </w:t>
+      </w:r>
+      <w:proofErr w:type="gramStart"/>
+      <w:r>
+        <w:rPr>
+          <w:rFonts w:ascii="Times New Roman" w:eastAsia="Times New Roman" w:hAnsi="Times New Roman"/>
+          <w:color w:val="000000"/>
+          <w:w w:val="99"/>
+          <w:sz w:val="24"/>
+          <w:szCs w:val="24"/>
+        </w:rPr>
+        <w:t>K</w:t>
       </w:r>
       <w:r>
         <w:rPr>
@@ -23226,7 +23619,18 @@
           <w:sz w:val="24"/>
           <w:szCs w:val="24"/>
         </w:rPr>
-        <w:t xml:space="preserve"> : hệ số xét đến ảnh hưởng của kích thước bánh răng K</w:t>
+        <w:t xml:space="preserve"> :</w:t>
+      </w:r>
+      <w:proofErr w:type="gramEnd"/>
+      <w:r>
+        <w:rPr>
+          <w:rFonts w:ascii="Times New Roman" w:eastAsia="Times New Roman" w:hAnsi="Times New Roman"/>
+          <w:color w:val="000000"/>
+          <w:w w:val="99"/>
+          <w:sz w:val="24"/>
+          <w:szCs w:val="24"/>
+        </w:rPr>
+        <w:t xml:space="preserve"> hệ số xét đến ảnh hưởng của kích thước bánh răng K</w:t>
       </w:r>
       <w:r>
         <w:rPr>
@@ -23271,7 +23675,18 @@
           <w:sz w:val="24"/>
           <w:szCs w:val="24"/>
         </w:rPr>
-        <w:t xml:space="preserve">    + Y</w:t>
+        <w:t xml:space="preserve">    + </w:t>
+      </w:r>
+      <w:proofErr w:type="gramStart"/>
+      <w:r>
+        <w:rPr>
+          <w:rFonts w:ascii="Times New Roman" w:eastAsia="Times New Roman" w:hAnsi="Times New Roman"/>
+          <w:color w:val="000000"/>
+          <w:w w:val="99"/>
+          <w:sz w:val="24"/>
+          <w:szCs w:val="24"/>
+        </w:rPr>
+        <w:t>Y</w:t>
       </w:r>
       <w:r>
         <w:rPr>
@@ -23292,7 +23707,18 @@
           <w:sz w:val="24"/>
           <w:szCs w:val="24"/>
         </w:rPr>
-        <w:t xml:space="preserve"> : hệ số ảnh hưởng của độ nhám mặt lượn chân răng Y</w:t>
+        <w:t xml:space="preserve"> :</w:t>
+      </w:r>
+      <w:proofErr w:type="gramEnd"/>
+      <w:r>
+        <w:rPr>
+          <w:rFonts w:ascii="Times New Roman" w:eastAsia="Times New Roman" w:hAnsi="Times New Roman"/>
+          <w:color w:val="000000"/>
+          <w:w w:val="99"/>
+          <w:sz w:val="24"/>
+          <w:szCs w:val="24"/>
+        </w:rPr>
+        <w:t xml:space="preserve"> hệ số ảnh hưởng của độ nhám mặt lượn chân răng Y</w:t>
       </w:r>
       <w:r>
         <w:rPr>
@@ -23338,7 +23764,18 @@
           <w:szCs w:val="24"/>
         </w:rPr>
         <w:lastRenderedPageBreak/>
-        <w:t xml:space="preserve">    + Y</w:t>
+        <w:t xml:space="preserve">    + </w:t>
+      </w:r>
+      <w:proofErr w:type="gramStart"/>
+      <w:r>
+        <w:rPr>
+          <w:rFonts w:ascii="Times New Roman" w:eastAsia="Times New Roman" w:hAnsi="Times New Roman"/>
+          <w:color w:val="000000"/>
+          <w:w w:val="99"/>
+          <w:sz w:val="24"/>
+          <w:szCs w:val="24"/>
+        </w:rPr>
+        <w:t>Y</w:t>
       </w:r>
       <w:r>
         <w:rPr>
@@ -23359,7 +23796,18 @@
           <w:sz w:val="24"/>
           <w:szCs w:val="24"/>
         </w:rPr>
-        <w:t xml:space="preserve"> : hệ số xét đến độ nhạy của vật liệu với tập trung ứng suất </w:t>
+        <w:t xml:space="preserve"> :</w:t>
+      </w:r>
+      <w:proofErr w:type="gramEnd"/>
+      <w:r>
+        <w:rPr>
+          <w:rFonts w:ascii="Times New Roman" w:eastAsia="Times New Roman" w:hAnsi="Times New Roman"/>
+          <w:color w:val="000000"/>
+          <w:w w:val="99"/>
+          <w:sz w:val="24"/>
+          <w:szCs w:val="24"/>
+        </w:rPr>
+        <w:t xml:space="preserve"> hệ số xét đến độ nhạy của vật liệu với tập trung ứng suất </w:t>
       </w:r>
     </w:p>
     <w:p>
@@ -23446,6 +23894,7 @@
           <w:lang w:val="fr-FR"/>
         </w:rPr>
       </w:pPr>
+      <w:proofErr w:type="gramStart"/>
       <w:r>
         <w:rPr>
           <w:rFonts w:ascii="Times New Roman" w:eastAsia="Times New Roman" w:hAnsi="Times New Roman"/>
@@ -23455,7 +23904,19 @@
           <w:szCs w:val="24"/>
           <w:lang w:val="fr-FR"/>
         </w:rPr>
-        <w:t>với m là mô đun = 1,25 (mm)</w:t>
+        <w:t>với</w:t>
+      </w:r>
+      <w:proofErr w:type="gramEnd"/>
+      <w:r>
+        <w:rPr>
+          <w:rFonts w:ascii="Times New Roman" w:eastAsia="Times New Roman" w:hAnsi="Times New Roman"/>
+          <w:color w:val="000000"/>
+          <w:w w:val="99"/>
+          <w:sz w:val="24"/>
+          <w:szCs w:val="24"/>
+          <w:lang w:val="fr-FR"/>
+        </w:rPr>
+        <w:t xml:space="preserve"> m là mô đun = 1,25 (mm)</w:t>
       </w:r>
     </w:p>
     <w:p>
@@ -25212,7 +25673,21 @@
         <w:rPr>
           <w:iCs/>
         </w:rPr>
-        <w:t xml:space="preserve"> = 43 ( răng nghiêng )</w:t>
+        <w:t xml:space="preserve"> = 43 </w:t>
+      </w:r>
+      <w:proofErr w:type="gramStart"/>
+      <w:r>
+        <w:rPr>
+          <w:iCs/>
+        </w:rPr>
+        <w:t>( răng</w:t>
+      </w:r>
+      <w:proofErr w:type="gramEnd"/>
+      <w:r>
+        <w:rPr>
+          <w:iCs/>
+        </w:rPr>
+        <w:t xml:space="preserve"> nghiêng )</w:t>
       </w:r>
     </w:p>
     <w:p>
@@ -25817,8 +26292,16 @@
         <w:rPr>
           <w:lang w:val="fr-FR"/>
         </w:rPr>
-        <w:t>Xác định mô đun:</w:t>
-      </w:r>
+        <w:t xml:space="preserve">Xác định mô </w:t>
+      </w:r>
+      <w:proofErr w:type="gramStart"/>
+      <w:r>
+        <w:rPr>
+          <w:lang w:val="fr-FR"/>
+        </w:rPr>
+        <w:t>đun:</w:t>
+      </w:r>
+      <w:proofErr w:type="gramEnd"/>
     </w:p>
     <w:p>
       <w:pPr>
@@ -25829,13 +26312,23 @@
           <w:lang w:val="fr-FR"/>
         </w:rPr>
       </w:pPr>
+      <w:proofErr w:type="gramStart"/>
       <w:r>
         <w:rPr>
           <w:sz w:val="28"/>
           <w:szCs w:val="28"/>
           <w:lang w:val="fr-FR"/>
         </w:rPr>
-        <w:t xml:space="preserve">m =(0,01 </w:t>
+        <w:t>m</w:t>
+      </w:r>
+      <w:proofErr w:type="gramEnd"/>
+      <w:r>
+        <w:rPr>
+          <w:sz w:val="28"/>
+          <w:szCs w:val="28"/>
+          <w:lang w:val="fr-FR"/>
+        </w:rPr>
+        <w:t xml:space="preserve"> =(0,01 </w:t>
       </w:r>
       <m:oMath>
         <m:r>
@@ -26624,7 +27117,23 @@
           <w:iCs/>
           <w:lang w:val="fr-FR"/>
         </w:rPr>
-        <w:t xml:space="preserve">- Tỉ số truyền thực tế: </w:t>
+        <w:t xml:space="preserve">- Tỉ số truyền thực </w:t>
+      </w:r>
+      <w:proofErr w:type="gramStart"/>
+      <w:r>
+        <w:rPr>
+          <w:iCs/>
+          <w:lang w:val="fr-FR"/>
+        </w:rPr>
+        <w:t>tế:</w:t>
+      </w:r>
+      <w:proofErr w:type="gramEnd"/>
+      <w:r>
+        <w:rPr>
+          <w:iCs/>
+          <w:lang w:val="fr-FR"/>
+        </w:rPr>
+        <w:t xml:space="preserve"> </w:t>
       </w:r>
       <m:oMath>
         <m:sSub>
@@ -27022,8 +27531,13 @@
         <w:pStyle w:val="normal0"/>
       </w:pPr>
       <w:r>
-        <w:t>- Góc nghiêng răng :</w:t>
-      </w:r>
+        <w:t xml:space="preserve">- Góc nghiêng </w:t>
+      </w:r>
+      <w:proofErr w:type="gramStart"/>
+      <w:r>
+        <w:t>răng :</w:t>
+      </w:r>
+      <w:proofErr w:type="gramEnd"/>
     </w:p>
     <w:p>
       <w:pPr>
@@ -27905,10 +28419,18 @@
         </m:sSub>
       </m:oMath>
       <w:r>
-        <w:t xml:space="preserve"> = arctan</w:t>
-      </w:r>
-      <w:r>
-        <w:t>(cos</w:t>
+        <w:t xml:space="preserve"> = </w:t>
+      </w:r>
+      <w:proofErr w:type="gramStart"/>
+      <w:r>
+        <w:t>arctan</w:t>
+      </w:r>
+      <w:r>
+        <w:t>(</w:t>
+      </w:r>
+      <w:proofErr w:type="gramEnd"/>
+      <w:r>
+        <w:t>cos</w:t>
       </w:r>
       <m:oMath>
         <m:sSub>
@@ -33494,8 +34016,18 @@
           <w:bCs/>
           <w:lang w:val="fr-FR"/>
         </w:rPr>
-        <w:t>- Để tránh gãy răng thì ứng suất uốn tính ra tại chân răng không được vượt quá giá trị cho phép:</w:t>
-      </w:r>
+        <w:t xml:space="preserve">- Để tránh gãy răng thì ứng suất uốn tính ra tại chân răng không được vượt quá giá trị cho </w:t>
+      </w:r>
+      <w:proofErr w:type="gramStart"/>
+      <w:r>
+        <w:rPr>
+          <w:b w:val="0"/>
+          <w:bCs/>
+          <w:lang w:val="fr-FR"/>
+        </w:rPr>
+        <w:t>phép:</w:t>
+      </w:r>
+      <w:proofErr w:type="gramEnd"/>
     </w:p>
     <w:p>
       <w:pPr>
@@ -34595,8 +35127,21 @@
           <w:szCs w:val="24"/>
           <w:lang w:val="fr-FR" w:eastAsia="ja-JP"/>
         </w:rPr>
-        <w:t>Trong đó:</w:t>
-      </w:r>
+        <w:t xml:space="preserve">Trong </w:t>
+      </w:r>
+      <w:proofErr w:type="gramStart"/>
+      <w:r>
+        <w:rPr>
+          <w:rFonts w:ascii="Times New Roman" w:eastAsia="MS Mincho" w:hAnsi="Times New Roman"/>
+          <w:bCs/>
+          <w:color w:val="000000"/>
+          <w:sz w:val="24"/>
+          <w:szCs w:val="24"/>
+          <w:lang w:val="fr-FR" w:eastAsia="ja-JP"/>
+        </w:rPr>
+        <w:t>đó:</w:t>
+      </w:r>
+      <w:proofErr w:type="gramEnd"/>
     </w:p>
     <w:p>
       <w:pPr>
@@ -36669,6 +37214,7 @@
           <w:lang w:val="vi-VN"/>
         </w:rPr>
       </w:pPr>
+      <w:bookmarkStart w:id="15" w:name="_Hlk179838325"/>
       <w:r>
         <w:t xml:space="preserve">- </w:t>
       </w:r>
@@ -36874,10 +37420,25 @@
                       <m:t xml:space="preserve"> </m:t>
                     </m:r>
                     <m:r>
+                      <m:rPr>
+                        <m:sty m:val="p"/>
+                      </m:rPr>
+                      <w:rPr>
+                        <w:rFonts w:ascii="Cambria Math" w:hAnsi="Cambria Math"/>
+                        <w:position w:val="-4"/>
+                      </w:rPr>
+                      <w:object w:dxaOrig="180" w:dyaOrig="200" w14:anchorId="1E68F677">
+                        <v:shape id="_x0000_i1032" type="#_x0000_t75" style="width:9pt;height:10.2pt" o:ole="">
+                          <v:imagedata r:id="rId19" o:title=""/>
+                        </v:shape>
+                        <o:OLEObject Type="Embed" ProgID="Equation.DSMT4" ShapeID="_x0000_i1032" DrawAspect="Content" ObjectID="_1790453611" r:id="rId20"/>
+                      </w:object>
+                    </m:r>
+                    <m:r>
                       <w:rPr>
                         <w:rFonts w:ascii="Cambria Math" w:hAnsi="Cambria Math"/>
                       </w:rPr>
-                      <m:t xml:space="preserve">x </m:t>
+                      <m:t xml:space="preserve"> </m:t>
                     </m:r>
                     <m:r>
                       <w:rPr>
@@ -38519,6 +39080,7 @@
         </m:d>
       </m:oMath>
     </w:p>
+    <w:bookmarkEnd w:id="15"/>
     <w:p>
       <w:pPr>
         <w:pStyle w:val="cmuc11"/>
@@ -39251,8 +39813,17 @@
           <w:b w:val="0"/>
           <w:bCs/>
         </w:rPr>
-        <w:t>- Lực dọc trục :</w:t>
-      </w:r>
+        <w:t xml:space="preserve">- Lực dọc </w:t>
+      </w:r>
+      <w:proofErr w:type="gramStart"/>
+      <w:r>
+        <w:rPr>
+          <w:b w:val="0"/>
+          <w:bCs/>
+        </w:rPr>
+        <w:t>trục :</w:t>
+      </w:r>
+      <w:proofErr w:type="gramEnd"/>
       <w:r>
         <w:rPr>
           <w:b w:val="0"/>
@@ -42874,7 +43445,7 @@
         </w:numPr>
         <w:jc w:val="center"/>
       </w:pPr>
-      <w:bookmarkStart w:id="15" w:name="_Toc142745250"/>
+      <w:bookmarkStart w:id="16" w:name="_Toc142745250"/>
       <w:r>
         <w:lastRenderedPageBreak/>
         <w:t xml:space="preserve">Chương </w:t>
@@ -42885,7 +43456,7 @@
       <w:r>
         <w:t>: Tính thiết kế trục</w:t>
       </w:r>
-      <w:bookmarkEnd w:id="15"/>
+      <w:bookmarkEnd w:id="16"/>
     </w:p>
     <w:p>
       <w:pPr>
@@ -43213,11 +43784,14 @@
       <w:pPr>
         <w:pStyle w:val="cmuc11"/>
       </w:pPr>
-      <w:bookmarkStart w:id="16" w:name="_Toc142745251"/>
+      <w:bookmarkStart w:id="17" w:name="_Toc142745251"/>
+      <w:r>
+        <w:t>R</w:t>
+      </w:r>
       <w:r>
         <w:t>Chọn vật liệu chế tạo trục</w:t>
       </w:r>
-      <w:bookmarkEnd w:id="16"/>
+      <w:bookmarkEnd w:id="17"/>
     </w:p>
     <w:p>
       <w:pPr>
@@ -43312,6 +43886,7 @@
         </w:rPr>
         <w:t xml:space="preserve">sơ bộ </w:t>
       </w:r>
+      <w:proofErr w:type="gramStart"/>
       <w:r>
         <w:rPr>
           <w:szCs w:val="12"/>
@@ -43322,7 +43897,14 @@
         <w:rPr>
           <w:szCs w:val="12"/>
         </w:rPr>
-        <w:t xml:space="preserve"> : </w:t>
+        <w:t> :</w:t>
+      </w:r>
+      <w:proofErr w:type="gramEnd"/>
+      <w:r>
+        <w:rPr>
+          <w:szCs w:val="12"/>
+        </w:rPr>
+        <w:t xml:space="preserve"> </w:t>
       </w:r>
       <w:r>
         <w:rPr>
@@ -43588,7 +44170,21 @@
         <w:rPr>
           <w:szCs w:val="12"/>
         </w:rPr>
-        <w:t xml:space="preserve"> ta có được : </w:t>
+        <w:t xml:space="preserve"> ta có </w:t>
+      </w:r>
+      <w:proofErr w:type="gramStart"/>
+      <w:r>
+        <w:rPr>
+          <w:szCs w:val="12"/>
+        </w:rPr>
+        <w:t>được :</w:t>
+      </w:r>
+      <w:proofErr w:type="gramEnd"/>
+      <w:r>
+        <w:rPr>
+          <w:szCs w:val="12"/>
+        </w:rPr>
+        <w:t xml:space="preserve"> </w:t>
       </w:r>
       <w:r>
         <w:rPr>
@@ -43766,11 +44362,11 @@
       <w:pPr>
         <w:pStyle w:val="cmuc11"/>
       </w:pPr>
-      <w:bookmarkStart w:id="17" w:name="_Toc142745252"/>
+      <w:bookmarkStart w:id="18" w:name="_Toc142745252"/>
       <w:r>
         <w:t>Tính tải trọng tác dụng lên trục</w:t>
       </w:r>
-      <w:bookmarkEnd w:id="17"/>
+      <w:bookmarkEnd w:id="18"/>
     </w:p>
     <w:p>
       <w:pPr>
@@ -43871,7 +44467,15 @@
         </m:sSub>
       </m:oMath>
       <w:r>
-        <w:t xml:space="preserve"> : Lực tác dụng theo phương x,y,z</w:t>
+        <w:t xml:space="preserve"> : Lực tác dụng theo phương </w:t>
+      </w:r>
+      <w:proofErr w:type="gramStart"/>
+      <w:r>
+        <w:t>x,y</w:t>
+      </w:r>
+      <w:proofErr w:type="gramEnd"/>
+      <w:r>
+        <w:t>,z</w:t>
       </w:r>
     </w:p>
     <w:p>
@@ -45233,7 +45837,15 @@
         </m:func>
       </m:oMath>
       <w:r>
-        <w:t xml:space="preserve"> = 1 x (-1) x (-1) x 476,35 x tan(13,79) = </w:t>
+        <w:t xml:space="preserve"> = 1 x (-1) x (-1) x 476,35 x </w:t>
+      </w:r>
+      <w:proofErr w:type="gramStart"/>
+      <w:r>
+        <w:t>tan(</w:t>
+      </w:r>
+      <w:proofErr w:type="gramEnd"/>
+      <w:r>
+        <w:t xml:space="preserve">13,79) = </w:t>
       </w:r>
       <w:r>
         <w:rPr>
@@ -45724,14 +46336,14 @@
           <w:lang w:val="en-GB"/>
         </w:rPr>
       </w:pPr>
-      <w:bookmarkStart w:id="18" w:name="_Toc142745253"/>
+      <w:bookmarkStart w:id="19" w:name="_Toc142745253"/>
       <w:r>
         <w:rPr>
           <w:lang w:val="en-GB"/>
         </w:rPr>
         <w:t>Tính khoảng cách giữa các điểm đặt lực</w:t>
       </w:r>
-      <w:bookmarkEnd w:id="18"/>
+      <w:bookmarkEnd w:id="19"/>
     </w:p>
     <w:p>
       <w:pPr>
@@ -46164,11 +46776,11 @@
       <w:pPr>
         <w:pStyle w:val="cmuc11"/>
       </w:pPr>
-      <w:bookmarkStart w:id="19" w:name="_Toc142745254"/>
+      <w:bookmarkStart w:id="20" w:name="_Toc142745254"/>
       <w:r>
         <w:t>Tính phản lực tại các gối đỡ</w:t>
       </w:r>
-      <w:bookmarkEnd w:id="19"/>
+      <w:bookmarkEnd w:id="20"/>
     </w:p>
     <w:p>
       <w:pPr>
@@ -46203,7 +46815,7 @@
                     <pic:cNvPicPr/>
                   </pic:nvPicPr>
                   <pic:blipFill>
-                    <a:blip r:embed="rId19"/>
+                    <a:blip r:embed="rId21"/>
                     <a:stretch>
                       <a:fillRect/>
                     </a:stretch>
@@ -46229,11 +46841,16 @@
         <w:pStyle w:val="normal0"/>
       </w:pPr>
       <w:r>
-        <w:t>- Trong mặt phẳng thẳng đứng zy, phương trình cân bằng lực</w:t>
+        <w:t xml:space="preserve">- Trong mặt phẳng thẳng đứng zy, phương trình cân bằng </w:t>
+      </w:r>
+      <w:proofErr w:type="gramStart"/>
+      <w:r>
+        <w:t>lực</w:t>
       </w:r>
       <w:r>
         <w:t xml:space="preserve"> :</w:t>
       </w:r>
+      <w:proofErr w:type="gramEnd"/>
     </w:p>
     <w:p>
       <w:pPr>
@@ -46416,7 +47033,15 @@
         <w:t xml:space="preserve"> = 0</w:t>
       </w:r>
       <w:r>
-        <w:t xml:space="preserve">                                                   [1]</w:t>
+        <w:t xml:space="preserve">                                                </w:t>
+      </w:r>
+      <w:proofErr w:type="gramStart"/>
+      <w:r>
+        <w:t xml:space="preserve">   [</w:t>
+      </w:r>
+      <w:proofErr w:type="gramEnd"/>
+      <w:r>
+        <w:t>1]</w:t>
       </w:r>
     </w:p>
     <w:p>
@@ -46560,7 +47185,15 @@
         <w:t xml:space="preserve"> = 0</w:t>
       </w:r>
       <w:r>
-        <w:t xml:space="preserve">                                                              [2]</w:t>
+        <w:t xml:space="preserve">                                                           </w:t>
+      </w:r>
+      <w:proofErr w:type="gramStart"/>
+      <w:r>
+        <w:t xml:space="preserve">   [</w:t>
+      </w:r>
+      <w:proofErr w:type="gramEnd"/>
+      <w:r>
+        <w:t>2]</w:t>
       </w:r>
     </w:p>
     <w:p>
@@ -46847,7 +47480,21 @@
         <w:rPr>
           <w:iCs/>
         </w:rPr>
-        <w:t xml:space="preserve">                    [3]</w:t>
+        <w:t xml:space="preserve">                 </w:t>
+      </w:r>
+      <w:proofErr w:type="gramStart"/>
+      <w:r>
+        <w:rPr>
+          <w:iCs/>
+        </w:rPr>
+        <w:t xml:space="preserve">   [</w:t>
+      </w:r>
+      <w:proofErr w:type="gramEnd"/>
+      <w:r>
+        <w:rPr>
+          <w:iCs/>
+        </w:rPr>
+        <w:t>3]</w:t>
       </w:r>
     </w:p>
     <w:p>
@@ -46971,13 +47618,7 @@
                   <w:rPr>
                     <w:rFonts w:ascii="Cambria Math" w:hAnsi="Cambria Math"/>
                   </w:rPr>
-                  <m:t>.</m:t>
-                </m:r>
-                <m:r>
-                  <w:rPr>
-                    <w:rFonts w:ascii="Cambria Math" w:hAnsi="Cambria Math"/>
-                  </w:rPr>
-                  <m:t>F</m:t>
+                  <m:t>.F</m:t>
                 </m:r>
               </m:e>
               <m:sub>
@@ -46985,13 +47626,7 @@
                   <w:rPr>
                     <w:rFonts w:ascii="Cambria Math" w:hAnsi="Cambria Math"/>
                   </w:rPr>
-                  <m:t>r</m:t>
-                </m:r>
-                <m:r>
-                  <w:rPr>
-                    <w:rFonts w:ascii="Cambria Math" w:hAnsi="Cambria Math"/>
-                  </w:rPr>
-                  <m:t>2</m:t>
+                  <m:t>r2</m:t>
                 </m:r>
               </m:sub>
             </m:sSub>
@@ -47023,13 +47658,7 @@
                   <w:rPr>
                     <w:rFonts w:ascii="Cambria Math" w:hAnsi="Cambria Math"/>
                   </w:rPr>
-                  <m:t>a</m:t>
-                </m:r>
-                <m:r>
-                  <w:rPr>
-                    <w:rFonts w:ascii="Cambria Math" w:hAnsi="Cambria Math"/>
-                  </w:rPr>
-                  <m:t>2</m:t>
+                  <m:t>a2</m:t>
                 </m:r>
               </m:sub>
             </m:sSub>
@@ -47080,13 +47709,7 @@
                       <w:rPr>
                         <w:rFonts w:ascii="Cambria Math" w:hAnsi="Cambria Math"/>
                       </w:rPr>
-                      <m:t>w</m:t>
-                    </m:r>
-                    <m:r>
-                      <w:rPr>
-                        <w:rFonts w:ascii="Cambria Math" w:hAnsi="Cambria Math"/>
-                      </w:rPr>
-                      <m:t>2</m:t>
+                      <m:t>w2</m:t>
                     </m:r>
                   </m:sub>
                 </m:sSub>
@@ -47244,8 +47867,13 @@
         <w:pStyle w:val="normal0"/>
       </w:pPr>
       <w:r>
-        <w:t>Thay [4] vào [1] ta được :</w:t>
-      </w:r>
+        <w:t xml:space="preserve">Thay [4] vào [1] ta </w:t>
+      </w:r>
+      <w:proofErr w:type="gramStart"/>
+      <w:r>
+        <w:t>được :</w:t>
+      </w:r>
+      <w:proofErr w:type="gramEnd"/>
     </w:p>
     <w:p>
       <w:pPr>
@@ -47373,7 +48001,15 @@
         </m:sSub>
       </m:oMath>
       <w:r>
-        <w:t xml:space="preserve"> =  905,78 + 183,91 - 547,8 = 541,89 N</w:t>
+        <w:t xml:space="preserve"> </w:t>
+      </w:r>
+      <w:proofErr w:type="gramStart"/>
+      <w:r>
+        <w:t>=  905</w:t>
+      </w:r>
+      <w:proofErr w:type="gramEnd"/>
+      <w:r>
+        <w:t>,78 + 183,91 - 547,8 = 541,89 N</w:t>
       </w:r>
     </w:p>
     <w:p>
@@ -47654,7 +48290,15 @@
         </m:f>
       </m:oMath>
       <w:r>
-        <w:t xml:space="preserve"> = 238,175 N   [5]</w:t>
+        <w:t xml:space="preserve"> = 238,175 N</w:t>
+      </w:r>
+      <w:proofErr w:type="gramStart"/>
+      <w:r>
+        <w:t xml:space="preserve">   [</w:t>
+      </w:r>
+      <w:proofErr w:type="gramEnd"/>
+      <w:r>
+        <w:t>5]</w:t>
       </w:r>
     </w:p>
     <w:p>
@@ -47946,7 +48590,7 @@
       <w:pPr>
         <w:pStyle w:val="cmuc11"/>
       </w:pPr>
-      <w:bookmarkStart w:id="20" w:name="_Toc142745255"/>
+      <w:bookmarkStart w:id="21" w:name="_Toc142745255"/>
       <w:r>
         <w:t>Vẽ biểu đồ mômen uốn M</w:t>
       </w:r>
@@ -47968,7 +48612,7 @@
       <w:r>
         <w:t xml:space="preserve"> và xoắn T</w:t>
       </w:r>
-      <w:bookmarkEnd w:id="20"/>
+      <w:bookmarkEnd w:id="21"/>
     </w:p>
     <w:p>
       <w:pPr>
@@ -47976,6 +48620,9 @@
         <w:jc w:val="center"/>
       </w:pPr>
       <w:r>
+        <w:rPr>
+          <w:noProof/>
+        </w:rPr>
         <w:drawing>
           <wp:inline distT="0" distB="0" distL="0" distR="0" wp14:anchorId="0B64A96D" wp14:editId="1EB3F595">
             <wp:extent cx="4877481" cy="6563641"/>
@@ -47992,7 +48639,7 @@
                     <pic:cNvPicPr/>
                   </pic:nvPicPr>
                   <pic:blipFill>
-                    <a:blip r:embed="rId20"/>
+                    <a:blip r:embed="rId22"/>
                     <a:stretch>
                       <a:fillRect/>
                     </a:stretch>
@@ -48017,7 +48664,7 @@
       <w:pPr>
         <w:pStyle w:val="cmuc11"/>
       </w:pPr>
-      <w:bookmarkStart w:id="21" w:name="_Toc142745256"/>
+      <w:bookmarkStart w:id="22" w:name="_Toc142745256"/>
       <w:r>
         <w:rPr>
           <w:lang w:val="vi-VN"/>
@@ -48045,7 +48692,7 @@
         </w:rPr>
         <w:t>tdij</w:t>
       </w:r>
-      <w:bookmarkEnd w:id="21"/>
+      <w:bookmarkEnd w:id="22"/>
     </w:p>
     <w:p>
       <w:pPr>
@@ -48091,27 +48738,27 @@
           <w:position w:val="-14"/>
         </w:rPr>
         <w:object w:dxaOrig="380" w:dyaOrig="380" w14:anchorId="042DE4CE">
-          <v:shape id="_x0000_i1033" type="#_x0000_t75" style="width:19.2pt;height:18pt" o:ole="">
-            <v:imagedata r:id="rId21" o:title=""/>
-          </v:shape>
-          <o:OLEObject Type="Embed" ProgID="Equation.DSMT4" ShapeID="_x0000_i1033" DrawAspect="Content" ObjectID="_1790346303" r:id="rId22"/>
-        </w:object>
-      </w:r>
-      <w:r>
-        <w:rPr>
-          <w:bCs/>
-        </w:rPr>
-        <w:t>và mômem tương đương</w:t>
-      </w:r>
-      <w:r>
-        <w:rPr>
-          <w:position w:val="-14"/>
-        </w:rPr>
-        <w:object w:dxaOrig="480" w:dyaOrig="380" w14:anchorId="6FAF5440">
-          <v:shape id="_x0000_i1034" type="#_x0000_t75" style="width:26.4pt;height:18pt" o:ole="">
+          <v:shape id="_x0000_i1027" type="#_x0000_t75" style="width:19.2pt;height:18pt" o:ole="">
             <v:imagedata r:id="rId23" o:title=""/>
           </v:shape>
-          <o:OLEObject Type="Embed" ProgID="Equation.DSMT4" ShapeID="_x0000_i1034" DrawAspect="Content" ObjectID="_1790346304" r:id="rId24"/>
+          <o:OLEObject Type="Embed" ProgID="Equation.DSMT4" ShapeID="_x0000_i1027" DrawAspect="Content" ObjectID="_1790453612" r:id="rId24"/>
+        </w:object>
+      </w:r>
+      <w:r>
+        <w:rPr>
+          <w:bCs/>
+        </w:rPr>
+        <w:t>và mômem tương đương</w:t>
+      </w:r>
+      <w:r>
+        <w:rPr>
+          <w:position w:val="-14"/>
+        </w:rPr>
+        <w:object w:dxaOrig="480" w:dyaOrig="380" w14:anchorId="6FAF5440">
+          <v:shape id="_x0000_i1028" type="#_x0000_t75" style="width:26.4pt;height:18pt" o:ole="">
+            <v:imagedata r:id="rId25" o:title=""/>
+          </v:shape>
+          <o:OLEObject Type="Embed" ProgID="Equation.DSMT4" ShapeID="_x0000_i1028" DrawAspect="Content" ObjectID="_1790453613" r:id="rId26"/>
         </w:object>
       </w:r>
       <w:r>
@@ -48146,10 +48793,10 @@
           <w:position w:val="-98"/>
         </w:rPr>
         <w:object w:dxaOrig="2160" w:dyaOrig="1800" w14:anchorId="34401BE7">
-          <v:shape id="_x0000_i1035" type="#_x0000_t75" style="width:109.8pt;height:93pt" o:ole="">
-            <v:imagedata r:id="rId25" o:title=""/>
+          <v:shape id="_x0000_i1029" type="#_x0000_t75" style="width:109.8pt;height:93pt" o:ole="">
+            <v:imagedata r:id="rId27" o:title=""/>
           </v:shape>
-          <o:OLEObject Type="Embed" ProgID="Equation.DSMT4" ShapeID="_x0000_i1035" DrawAspect="Content" ObjectID="_1790346305" r:id="rId26"/>
+          <o:OLEObject Type="Embed" ProgID="Equation.DSMT4" ShapeID="_x0000_i1029" DrawAspect="Content" ObjectID="_1790453614" r:id="rId28"/>
         </w:object>
       </w:r>
     </w:p>
@@ -48188,10 +48835,10 @@
           <w:position w:val="-14"/>
         </w:rPr>
         <w:object w:dxaOrig="1200" w:dyaOrig="380" w14:anchorId="1A7B421D">
-          <v:shape id="_x0000_i1036" type="#_x0000_t75" style="width:61.8pt;height:18pt" o:ole="">
-            <v:imagedata r:id="rId27" o:title=""/>
+          <v:shape id="_x0000_i1030" type="#_x0000_t75" style="width:61.8pt;height:18pt" o:ole="">
+            <v:imagedata r:id="rId29" o:title=""/>
           </v:shape>
-          <o:OLEObject Type="Embed" ProgID="Equation.DSMT4" ShapeID="_x0000_i1036" DrawAspect="Content" ObjectID="_1790346306" r:id="rId28"/>
+          <o:OLEObject Type="Embed" ProgID="Equation.DSMT4" ShapeID="_x0000_i1030" DrawAspect="Content" ObjectID="_1790453615" r:id="rId30"/>
         </w:object>
       </w:r>
       <w:r>
@@ -48217,10 +48864,10 @@
           <w:position w:val="-14"/>
         </w:rPr>
         <w:object w:dxaOrig="880" w:dyaOrig="380" w14:anchorId="05A41A2C">
-          <v:shape id="_x0000_i1037" type="#_x0000_t75" style="width:43.8pt;height:18pt" o:ole="">
-            <v:imagedata r:id="rId29" o:title=""/>
+          <v:shape id="_x0000_i1031" type="#_x0000_t75" style="width:43.8pt;height:18pt" o:ole="">
+            <v:imagedata r:id="rId31" o:title=""/>
           </v:shape>
-          <o:OLEObject Type="Embed" ProgID="Equation.DSMT4" ShapeID="_x0000_i1037" DrawAspect="Content" ObjectID="_1790346307" r:id="rId30"/>
+          <o:OLEObject Type="Embed" ProgID="Equation.DSMT4" ShapeID="_x0000_i1031" DrawAspect="Content" ObjectID="_1790453616" r:id="rId32"/>
         </w:object>
       </w:r>
       <w:r>
@@ -48319,13 +48966,7 @@
               <w:rPr>
                 <w:rFonts w:ascii="Cambria Math" w:hAnsi="Cambria Math"/>
               </w:rPr>
-              <m:t>y</m:t>
-            </m:r>
-            <m:r>
-              <w:rPr>
-                <w:rFonts w:ascii="Cambria Math" w:hAnsi="Cambria Math"/>
-              </w:rPr>
-              <m:t>0</m:t>
+              <m:t>y0</m:t>
             </m:r>
           </m:sub>
         </m:sSub>
@@ -48417,13 +49058,7 @@
         </m:sSub>
       </m:oMath>
       <w:r>
-        <w:t xml:space="preserve"> x 78 = </w:t>
-      </w:r>
-      <w:r>
-        <w:t>238,175</w:t>
-      </w:r>
-      <w:r>
-        <w:t xml:space="preserve"> x 78 = 18577,65 (Nmm)</w:t>
+        <w:t xml:space="preserve"> x 78 = 238,175 x 78 = 18577,65 (Nmm)</w:t>
       </w:r>
     </w:p>
     <w:p>
@@ -48438,13 +49073,7 @@
         <w:rPr>
           <w:lang w:val="fr-FR"/>
         </w:rPr>
-        <w:t xml:space="preserve">+) T = </w:t>
-      </w:r>
-      <w:r>
-        <w:rPr>
-          <w:lang w:val="fr-FR"/>
-        </w:rPr>
-        <w:t>23550,9 Nmm</w:t>
+        <w:t>+) T = 23550,9 Nmm</w:t>
       </w:r>
     </w:p>
     <w:p>
@@ -48537,16 +49166,7 @@
                       <w:rPr>
                         <w:rFonts w:ascii="Cambria Math" w:hAnsi="Cambria Math"/>
                       </w:rPr>
-                      <m:t>x</m:t>
-                    </m:r>
-                    <m:r>
-                      <m:rPr>
-                        <m:sty m:val="p"/>
-                      </m:rPr>
-                      <w:rPr>
-                        <w:rFonts w:ascii="Cambria Math" w:hAnsi="Cambria Math"/>
-                      </w:rPr>
-                      <m:t>2</m:t>
+                      <m:t>x2</m:t>
                     </m:r>
                   </m:sub>
                 </m:sSub>
@@ -48603,16 +49223,7 @@
                       <w:rPr>
                         <w:rFonts w:ascii="Cambria Math" w:hAnsi="Cambria Math"/>
                       </w:rPr>
-                      <m:t>y</m:t>
-                    </m:r>
-                    <m:r>
-                      <m:rPr>
-                        <m:sty m:val="p"/>
-                      </m:rPr>
-                      <w:rPr>
-                        <w:rFonts w:ascii="Cambria Math" w:hAnsi="Cambria Math"/>
-                      </w:rPr>
-                      <m:t>2</m:t>
+                      <m:t>y2</m:t>
                     </m:r>
                   </m:sub>
                 </m:sSub>
@@ -48748,16 +49359,7 @@
               <w:rPr>
                 <w:rFonts w:ascii="Cambria Math" w:hAnsi="Cambria Math"/>
               </w:rPr>
-              <m:t>td</m:t>
-            </m:r>
-            <m:r>
-              <m:rPr>
-                <m:sty m:val="p"/>
-              </m:rPr>
-              <w:rPr>
-                <w:rFonts w:ascii="Cambria Math" w:hAnsi="Cambria Math"/>
-              </w:rPr>
-              <m:t>22</m:t>
+              <m:t>td22</m:t>
             </m:r>
           </m:sub>
         </m:sSub>
@@ -48815,16 +49417,7 @@
                       <w:rPr>
                         <w:rFonts w:ascii="Cambria Math" w:hAnsi="Cambria Math"/>
                       </w:rPr>
-                      <m:t>2</m:t>
-                    </m:r>
-                    <m:r>
-                      <m:rPr>
-                        <m:sty m:val="p"/>
-                      </m:rPr>
-                      <w:rPr>
-                        <w:rFonts w:ascii="Cambria Math" w:hAnsi="Cambria Math"/>
-                      </w:rPr>
-                      <m:t>2</m:t>
+                      <m:t>22</m:t>
                     </m:r>
                   </m:sub>
                 </m:sSub>
@@ -48944,25 +49537,7 @@
                   <w:rPr>
                     <w:rFonts w:ascii="Cambria Math" w:hAnsi="Cambria Math"/>
                   </w:rPr>
-                  <m:t>0,75</m:t>
-                </m:r>
-                <m:r>
-                  <m:rPr>
-                    <m:sty m:val="p"/>
-                  </m:rPr>
-                  <w:rPr>
-                    <w:rFonts w:ascii="Cambria Math" w:hAnsi="Cambria Math"/>
-                  </w:rPr>
-                  <m:t xml:space="preserve"> x </m:t>
-                </m:r>
-                <m:r>
-                  <m:rPr>
-                    <m:sty m:val="p"/>
-                  </m:rPr>
-                  <w:rPr>
-                    <w:rFonts w:ascii="Cambria Math" w:hAnsi="Cambria Math"/>
-                  </w:rPr>
-                  <m:t>23550,9</m:t>
+                  <m:t>0,75 x 23550,9</m:t>
                 </m:r>
               </m:e>
               <m:sup>
@@ -49094,42 +49669,7 @@
                     <w:rFonts w:ascii="Cambria Math" w:hAnsi="Cambria Math"/>
                     <w:szCs w:val="12"/>
                   </w:rPr>
-                  <m:t>0,</m:t>
-                </m:r>
-                <m:r>
-                  <w:rPr>
-                    <w:rFonts w:ascii="Cambria Math" w:hAnsi="Cambria Math"/>
-                    <w:szCs w:val="12"/>
-                  </w:rPr>
-                  <m:t>1</m:t>
-                </m:r>
-                <m:r>
-                  <w:rPr>
-                    <w:rFonts w:ascii="Cambria Math" w:hAnsi="Cambria Math"/>
-                    <w:szCs w:val="12"/>
-                  </w:rPr>
-                  <m:t xml:space="preserve"> </m:t>
-                </m:r>
-                <m:r>
-                  <w:rPr>
-                    <w:rFonts w:ascii="Cambria Math" w:hAnsi="Cambria Math"/>
-                    <w:szCs w:val="12"/>
-                  </w:rPr>
-                  <m:t>x</m:t>
-                </m:r>
-                <m:r>
-                  <w:rPr>
-                    <w:rFonts w:ascii="Cambria Math" w:hAnsi="Cambria Math"/>
-                    <w:szCs w:val="12"/>
-                  </w:rPr>
-                  <m:t xml:space="preserve"> </m:t>
-                </m:r>
-                <m:r>
-                  <w:rPr>
-                    <w:rFonts w:ascii="Cambria Math" w:hAnsi="Cambria Math"/>
-                    <w:szCs w:val="12"/>
-                  </w:rPr>
-                  <m:t xml:space="preserve"> </m:t>
+                  <m:t xml:space="preserve">0,1 x  </m:t>
                 </m:r>
                 <m:r>
                   <m:rPr>
@@ -49221,21 +49761,7 @@
                     <w:rFonts w:ascii="Cambria Math" w:hAnsi="Cambria Math"/>
                     <w:szCs w:val="12"/>
                   </w:rPr>
-                  <m:t xml:space="preserve">0,1 </m:t>
-                </m:r>
-                <m:r>
-                  <w:rPr>
-                    <w:rFonts w:ascii="Cambria Math" w:hAnsi="Cambria Math"/>
-                    <w:szCs w:val="12"/>
-                  </w:rPr>
-                  <m:t>x</m:t>
-                </m:r>
-                <m:r>
-                  <w:rPr>
-                    <w:rFonts w:ascii="Cambria Math" w:hAnsi="Cambria Math"/>
-                    <w:szCs w:val="12"/>
-                  </w:rPr>
-                  <m:t xml:space="preserve"> </m:t>
+                  <m:t xml:space="preserve">0,1 x </m:t>
                 </m:r>
                 <m:r>
                   <m:rPr>
@@ -49329,13 +49855,7 @@
         <w:rPr>
           <w:bCs/>
         </w:rPr>
-        <w:t xml:space="preserve">- Tại tiết diện ứng với điểm </w:t>
-      </w:r>
-      <w:r>
-        <w:rPr>
-          <w:bCs/>
-        </w:rPr>
-        <w:t>C</w:t>
+        <w:t>- Tại tiết diện ứng với điểm C</w:t>
       </w:r>
       <w:r>
         <w:rPr>
@@ -49382,16 +49902,7 @@
               <w:rPr>
                 <w:rFonts w:ascii="Cambria Math" w:hAnsi="Cambria Math"/>
               </w:rPr>
-              <m:t>x</m:t>
-            </m:r>
-            <m:r>
-              <m:rPr>
-                <m:sty m:val="p"/>
-              </m:rPr>
-              <w:rPr>
-                <w:rFonts w:ascii="Cambria Math" w:hAnsi="Cambria Math"/>
-              </w:rPr>
-              <m:t>1</m:t>
+              <m:t>x1</m:t>
             </m:r>
           </m:sub>
         </m:sSub>
@@ -49422,13 +49933,7 @@
               <w:rPr>
                 <w:rFonts w:ascii="Cambria Math" w:hAnsi="Cambria Math"/>
               </w:rPr>
-              <m:t>y</m:t>
-            </m:r>
-            <m:r>
-              <w:rPr>
-                <w:rFonts w:ascii="Cambria Math" w:hAnsi="Cambria Math"/>
-              </w:rPr>
-              <m:t>0</m:t>
+              <m:t>y0</m:t>
             </m:r>
           </m:sub>
         </m:sSub>
@@ -49462,13 +49967,7 @@
               <w:rPr>
                 <w:rFonts w:ascii="Cambria Math" w:hAnsi="Cambria Math"/>
               </w:rPr>
-              <m:t>y</m:t>
-            </m:r>
-            <m:r>
-              <w:rPr>
-                <w:rFonts w:ascii="Cambria Math" w:hAnsi="Cambria Math"/>
-              </w:rPr>
-              <m:t>0</m:t>
+              <m:t>y0</m:t>
             </m:r>
           </m:sub>
         </m:sSub>
@@ -49500,13 +49999,7 @@
               <w:rPr>
                 <w:rFonts w:ascii="Cambria Math" w:hAnsi="Cambria Math"/>
               </w:rPr>
-              <m:t>r</m:t>
-            </m:r>
-            <m:r>
-              <w:rPr>
-                <w:rFonts w:ascii="Cambria Math" w:hAnsi="Cambria Math"/>
-              </w:rPr>
-              <m:t>2</m:t>
+              <m:t>r2</m:t>
             </m:r>
           </m:sub>
         </m:sSub>
@@ -49574,16 +50067,7 @@
               <w:rPr>
                 <w:rFonts w:ascii="Cambria Math" w:hAnsi="Cambria Math"/>
               </w:rPr>
-              <m:t>y</m:t>
-            </m:r>
-            <m:r>
-              <m:rPr>
-                <m:sty m:val="p"/>
-              </m:rPr>
-              <w:rPr>
-                <w:rFonts w:ascii="Cambria Math" w:hAnsi="Cambria Math"/>
-              </w:rPr>
-              <m:t>1</m:t>
+              <m:t>y1</m:t>
             </m:r>
           </m:sub>
         </m:sSub>
@@ -49625,10 +50109,7 @@
         </m:sSub>
       </m:oMath>
       <w:r>
-        <w:t xml:space="preserve"> x 78</w:t>
-      </w:r>
-      <w:r>
-        <w:t xml:space="preserve"> -</w:t>
+        <w:t xml:space="preserve"> x 78 -</w:t>
       </w:r>
       <m:oMath>
         <m:r>
@@ -49664,34 +50145,27 @@
               <w:rPr>
                 <w:rFonts w:ascii="Cambria Math" w:hAnsi="Cambria Math"/>
               </w:rPr>
-              <m:t>x</m:t>
-            </m:r>
-            <m:r>
-              <m:rPr>
-                <m:sty m:val="p"/>
-              </m:rPr>
-              <w:rPr>
-                <w:rFonts w:ascii="Cambria Math" w:hAnsi="Cambria Math"/>
-              </w:rPr>
-              <m:t>1</m:t>
+              <m:t>x1</m:t>
             </m:r>
           </m:sub>
         </m:sSub>
       </m:oMath>
       <w:r>
-        <w:t xml:space="preserve"> x 78</w:t>
-      </w:r>
-      <w:r>
-        <w:t xml:space="preserve"> </w:t>
-      </w:r>
-      <w:r>
-        <w:t xml:space="preserve"> = 238,175 x 78</w:t>
-      </w:r>
-      <w:r>
-        <w:t xml:space="preserve"> - </w:t>
-      </w:r>
-      <w:r>
-        <w:t>238,175 x 78</w:t>
+        <w:t xml:space="preserve"> x </w:t>
+      </w:r>
+      <w:proofErr w:type="gramStart"/>
+      <w:r>
+        <w:t>78</w:t>
+      </w:r>
+      <w:r>
+        <w:t xml:space="preserve">  =</w:t>
+      </w:r>
+      <w:proofErr w:type="gramEnd"/>
+      <w:r>
+        <w:t xml:space="preserve"> 238,175 x 78</w:t>
+      </w:r>
+      <w:r>
+        <w:t xml:space="preserve"> - 238,175 x 78</w:t>
       </w:r>
       <w:r>
         <w:t xml:space="preserve"> =</w:t>
@@ -49750,16 +50224,7 @@
               <w:rPr>
                 <w:rFonts w:ascii="Cambria Math" w:hAnsi="Cambria Math"/>
               </w:rPr>
-              <m:t>2</m:t>
-            </m:r>
-            <m:r>
-              <m:rPr>
-                <m:sty m:val="p"/>
-              </m:rPr>
-              <w:rPr>
-                <w:rFonts w:ascii="Cambria Math" w:hAnsi="Cambria Math"/>
-              </w:rPr>
-              <m:t>1</m:t>
+              <m:t>21</m:t>
             </m:r>
           </m:sub>
         </m:sSub>
@@ -49817,16 +50282,7 @@
                       <w:rPr>
                         <w:rFonts w:ascii="Cambria Math" w:hAnsi="Cambria Math"/>
                       </w:rPr>
-                      <m:t>x</m:t>
-                    </m:r>
-                    <m:r>
-                      <m:rPr>
-                        <m:sty m:val="p"/>
-                      </m:rPr>
-                      <w:rPr>
-                        <w:rFonts w:ascii="Cambria Math" w:hAnsi="Cambria Math"/>
-                      </w:rPr>
-                      <m:t>1</m:t>
+                      <m:t>x1</m:t>
                     </m:r>
                   </m:sub>
                 </m:sSub>
@@ -49883,16 +50339,7 @@
                       <w:rPr>
                         <w:rFonts w:ascii="Cambria Math" w:hAnsi="Cambria Math"/>
                       </w:rPr>
-                      <m:t>y</m:t>
-                    </m:r>
-                    <m:r>
-                      <m:rPr>
-                        <m:sty m:val="p"/>
-                      </m:rPr>
-                      <w:rPr>
-                        <w:rFonts w:ascii="Cambria Math" w:hAnsi="Cambria Math"/>
-                      </w:rPr>
-                      <m:t>1</m:t>
+                      <m:t>y1</m:t>
                     </m:r>
                   </m:sub>
                 </m:sSub>
@@ -50034,16 +50481,7 @@
               <w:rPr>
                 <w:rFonts w:ascii="Cambria Math" w:hAnsi="Cambria Math"/>
               </w:rPr>
-              <m:t>td2</m:t>
-            </m:r>
-            <m:r>
-              <m:rPr>
-                <m:sty m:val="p"/>
-              </m:rPr>
-              <w:rPr>
-                <w:rFonts w:ascii="Cambria Math" w:hAnsi="Cambria Math"/>
-              </w:rPr>
-              <m:t>1</m:t>
+              <m:t>td21</m:t>
             </m:r>
           </m:sub>
         </m:sSub>
@@ -50101,16 +50539,7 @@
                       <w:rPr>
                         <w:rFonts w:ascii="Cambria Math" w:hAnsi="Cambria Math"/>
                       </w:rPr>
-                      <m:t>2</m:t>
-                    </m:r>
-                    <m:r>
-                      <m:rPr>
-                        <m:sty m:val="p"/>
-                      </m:rPr>
-                      <w:rPr>
-                        <w:rFonts w:ascii="Cambria Math" w:hAnsi="Cambria Math"/>
-                      </w:rPr>
-                      <m:t>1</m:t>
+                      <m:t>21</m:t>
                     </m:r>
                   </m:sub>
                 </m:sSub>
@@ -50230,16 +50659,7 @@
                   <w:rPr>
                     <w:rFonts w:ascii="Cambria Math" w:hAnsi="Cambria Math"/>
                   </w:rPr>
-                  <m:t xml:space="preserve">0,75 x </m:t>
-                </m:r>
-                <m:r>
-                  <m:rPr>
-                    <m:sty m:val="p"/>
-                  </m:rPr>
-                  <w:rPr>
-                    <w:rFonts w:ascii="Cambria Math" w:hAnsi="Cambria Math"/>
-                  </w:rPr>
-                  <m:t>23550,9</m:t>
+                  <m:t>0,75 x 23550,9</m:t>
                 </m:r>
               </m:e>
               <m:sup>
@@ -50299,16 +50719,7 @@
               <w:rPr>
                 <w:rFonts w:ascii="Cambria Math" w:hAnsi="Cambria Math"/>
               </w:rPr>
-              <m:t>2</m:t>
-            </m:r>
-            <m:r>
-              <m:rPr>
-                <m:sty m:val="p"/>
-              </m:rPr>
-              <w:rPr>
-                <w:rFonts w:ascii="Cambria Math" w:hAnsi="Cambria Math"/>
-              </w:rPr>
-              <m:t>1</m:t>
+              <m:t>21</m:t>
             </m:r>
           </m:sub>
         </m:sSub>
@@ -50375,16 +50786,7 @@
                       <w:rPr>
                         <w:rFonts w:ascii="Cambria Math" w:hAnsi="Cambria Math"/>
                       </w:rPr>
-                      <m:t>td2</m:t>
-                    </m:r>
-                    <m:r>
-                      <m:rPr>
-                        <m:sty m:val="p"/>
-                      </m:rPr>
-                      <w:rPr>
-                        <w:rFonts w:ascii="Cambria Math" w:hAnsi="Cambria Math"/>
-                      </w:rPr>
-                      <m:t>1</m:t>
+                      <m:t>td21</m:t>
                     </m:r>
                   </m:sub>
                 </m:sSub>
@@ -50600,16 +51002,7 @@
               <w:rPr>
                 <w:rFonts w:ascii="Cambria Math" w:hAnsi="Cambria Math"/>
               </w:rPr>
-              <m:t>2</m:t>
-            </m:r>
-            <m:r>
-              <m:rPr>
-                <m:sty m:val="p"/>
-              </m:rPr>
-              <w:rPr>
-                <w:rFonts w:ascii="Cambria Math" w:hAnsi="Cambria Math"/>
-              </w:rPr>
-              <m:t>0</m:t>
+              <m:t>20</m:t>
             </m:r>
           </m:sub>
         </m:sSub>
@@ -50639,19 +51032,7 @@
           <w:bCs/>
         </w:rPr>
         <w:lastRenderedPageBreak/>
-        <w:t xml:space="preserve">- Tại tiết diện ứng với điểm </w:t>
-      </w:r>
-      <w:r>
-        <w:rPr>
-          <w:bCs/>
-        </w:rPr>
-        <w:t>D</w:t>
-      </w:r>
-      <w:r>
-        <w:rPr>
-          <w:bCs/>
-        </w:rPr>
-        <w:t>:</w:t>
+        <w:t>- Tại tiết diện ứng với điểm D:</w:t>
       </w:r>
     </w:p>
     <w:p>
@@ -50692,16 +51073,7 @@
               <w:rPr>
                 <w:rFonts w:ascii="Cambria Math" w:hAnsi="Cambria Math"/>
               </w:rPr>
-              <m:t>x</m:t>
-            </m:r>
-            <m:r>
-              <m:rPr>
-                <m:sty m:val="p"/>
-              </m:rPr>
-              <w:rPr>
-                <w:rFonts w:ascii="Cambria Math" w:hAnsi="Cambria Math"/>
-              </w:rPr>
-              <m:t>3</m:t>
+              <m:t>x3</m:t>
             </m:r>
           </m:sub>
         </m:sSub>
@@ -50710,10 +51082,7 @@
         <w:t xml:space="preserve"> = </w:t>
       </w:r>
       <w:r>
-        <w:t>0</w:t>
-      </w:r>
-      <w:r>
-        <w:t xml:space="preserve"> (Nmm)</w:t>
+        <w:t>0 (Nmm)</w:t>
       </w:r>
     </w:p>
     <w:p>
@@ -50751,16 +51120,7 @@
               <w:rPr>
                 <w:rFonts w:ascii="Cambria Math" w:hAnsi="Cambria Math"/>
               </w:rPr>
-              <m:t>y</m:t>
-            </m:r>
-            <m:r>
-              <m:rPr>
-                <m:sty m:val="p"/>
-              </m:rPr>
-              <w:rPr>
-                <w:rFonts w:ascii="Cambria Math" w:hAnsi="Cambria Math"/>
-              </w:rPr>
-              <m:t>3</m:t>
+              <m:t>y3</m:t>
             </m:r>
           </m:sub>
         </m:sSub>
@@ -50830,16 +51190,7 @@
               <w:rPr>
                 <w:rFonts w:ascii="Cambria Math" w:hAnsi="Cambria Math"/>
               </w:rPr>
-              <m:t>2</m:t>
-            </m:r>
-            <m:r>
-              <m:rPr>
-                <m:sty m:val="p"/>
-              </m:rPr>
-              <w:rPr>
-                <w:rFonts w:ascii="Cambria Math" w:hAnsi="Cambria Math"/>
-              </w:rPr>
-              <m:t>3</m:t>
+              <m:t>23</m:t>
             </m:r>
           </m:sub>
         </m:sSub>
@@ -50897,16 +51248,7 @@
                       <w:rPr>
                         <w:rFonts w:ascii="Cambria Math" w:hAnsi="Cambria Math"/>
                       </w:rPr>
-                      <m:t>x</m:t>
-                    </m:r>
-                    <m:r>
-                      <m:rPr>
-                        <m:sty m:val="p"/>
-                      </m:rPr>
-                      <w:rPr>
-                        <w:rFonts w:ascii="Cambria Math" w:hAnsi="Cambria Math"/>
-                      </w:rPr>
-                      <m:t>3</m:t>
+                      <m:t>x3</m:t>
                     </m:r>
                   </m:sub>
                 </m:sSub>
@@ -50963,16 +51305,7 @@
                       <w:rPr>
                         <w:rFonts w:ascii="Cambria Math" w:hAnsi="Cambria Math"/>
                       </w:rPr>
-                      <m:t>y</m:t>
-                    </m:r>
-                    <m:r>
-                      <m:rPr>
-                        <m:sty m:val="p"/>
-                      </m:rPr>
-                      <w:rPr>
-                        <w:rFonts w:ascii="Cambria Math" w:hAnsi="Cambria Math"/>
-                      </w:rPr>
-                      <m:t>3</m:t>
+                      <m:t>y3</m:t>
                     </m:r>
                   </m:sub>
                 </m:sSub>
@@ -51073,13 +51406,7 @@
         </m:rad>
       </m:oMath>
       <w:r>
-        <w:t xml:space="preserve"> = </w:t>
-      </w:r>
-      <w:r>
-        <w:t>0</w:t>
-      </w:r>
-      <w:r>
-        <w:t xml:space="preserve"> (Nmm)</w:t>
+        <w:t xml:space="preserve"> = 0 (Nmm)</w:t>
       </w:r>
     </w:p>
     <w:p>
@@ -51114,16 +51441,7 @@
               <w:rPr>
                 <w:rFonts w:ascii="Cambria Math" w:hAnsi="Cambria Math"/>
               </w:rPr>
-              <m:t>td2</m:t>
-            </m:r>
-            <m:r>
-              <m:rPr>
-                <m:sty m:val="p"/>
-              </m:rPr>
-              <w:rPr>
-                <w:rFonts w:ascii="Cambria Math" w:hAnsi="Cambria Math"/>
-              </w:rPr>
-              <m:t>3</m:t>
+              <m:t>td23</m:t>
             </m:r>
           </m:sub>
         </m:sSub>
@@ -51181,16 +51499,7 @@
                       <w:rPr>
                         <w:rFonts w:ascii="Cambria Math" w:hAnsi="Cambria Math"/>
                       </w:rPr>
-                      <m:t>2</m:t>
-                    </m:r>
-                    <m:r>
-                      <m:rPr>
-                        <m:sty m:val="p"/>
-                      </m:rPr>
-                      <w:rPr>
-                        <w:rFonts w:ascii="Cambria Math" w:hAnsi="Cambria Math"/>
-                      </w:rPr>
-                      <m:t>3</m:t>
+                      <m:t>23</m:t>
                     </m:r>
                   </m:sub>
                 </m:sSub>
@@ -51310,16 +51619,7 @@
                   <w:rPr>
                     <w:rFonts w:ascii="Cambria Math" w:hAnsi="Cambria Math"/>
                   </w:rPr>
-                  <m:t xml:space="preserve">0,75 x </m:t>
-                </m:r>
-                <m:r>
-                  <m:rPr>
-                    <m:sty m:val="p"/>
-                  </m:rPr>
-                  <w:rPr>
-                    <w:rFonts w:ascii="Cambria Math" w:hAnsi="Cambria Math"/>
-                  </w:rPr>
-                  <m:t>23550,9</m:t>
+                  <m:t>0,75 x 23550,9</m:t>
                 </m:r>
               </m:e>
               <m:sup>
@@ -51335,13 +51635,7 @@
         </m:rad>
       </m:oMath>
       <w:r>
-        <w:t xml:space="preserve"> = </w:t>
-      </w:r>
-      <w:r>
-        <w:t>20395,68</w:t>
-      </w:r>
-      <w:r>
-        <w:t xml:space="preserve"> (Nmm)</w:t>
+        <w:t xml:space="preserve"> = 20395,68 (Nmm)</w:t>
       </w:r>
     </w:p>
     <w:p>
@@ -51379,16 +51673,7 @@
               <w:rPr>
                 <w:rFonts w:ascii="Cambria Math" w:hAnsi="Cambria Math"/>
               </w:rPr>
-              <m:t>2</m:t>
-            </m:r>
-            <m:r>
-              <m:rPr>
-                <m:sty m:val="p"/>
-              </m:rPr>
-              <w:rPr>
-                <w:rFonts w:ascii="Cambria Math" w:hAnsi="Cambria Math"/>
-              </w:rPr>
-              <m:t>3</m:t>
+              <m:t>23</m:t>
             </m:r>
           </m:sub>
         </m:sSub>
@@ -51455,16 +51740,7 @@
                       <w:rPr>
                         <w:rFonts w:ascii="Cambria Math" w:hAnsi="Cambria Math"/>
                       </w:rPr>
-                      <m:t>td2</m:t>
-                    </m:r>
-                    <m:r>
-                      <m:rPr>
-                        <m:sty m:val="p"/>
-                      </m:rPr>
-                      <w:rPr>
-                        <w:rFonts w:ascii="Cambria Math" w:hAnsi="Cambria Math"/>
-                      </w:rPr>
-                      <m:t>3</m:t>
+                      <m:t>td23</m:t>
                     </m:r>
                   </m:sub>
                 </m:sSub>
@@ -51588,19 +51864,7 @@
         <w:rPr>
           <w:szCs w:val="12"/>
         </w:rPr>
-        <w:t xml:space="preserve"> = </w:t>
-      </w:r>
-      <w:r>
-        <w:rPr>
-          <w:szCs w:val="12"/>
-        </w:rPr>
-        <w:t>14,79</w:t>
-      </w:r>
-      <w:r>
-        <w:rPr>
-          <w:szCs w:val="12"/>
-        </w:rPr>
-        <w:t xml:space="preserve"> (mm)</w:t>
+        <w:t xml:space="preserve"> = 14,79 (mm)</w:t>
       </w:r>
     </w:p>
     <w:p>
@@ -51614,13 +51878,7 @@
         <w:rPr>
           <w:szCs w:val="12"/>
         </w:rPr>
-        <w:t>Chọn</w:t>
-      </w:r>
-      <w:r>
-        <w:rPr>
-          <w:szCs w:val="12"/>
-        </w:rPr>
-        <w:t xml:space="preserve"> </w:t>
+        <w:t xml:space="preserve">Chọn </w:t>
       </w:r>
       <w:r>
         <w:t>theo tiêu chuẩn</w:t>
@@ -51659,42 +51917,27 @@
               <w:rPr>
                 <w:rFonts w:ascii="Cambria Math" w:hAnsi="Cambria Math"/>
               </w:rPr>
-              <m:t>2</m:t>
-            </m:r>
-            <m:r>
-              <m:rPr>
-                <m:sty m:val="p"/>
-              </m:rPr>
-              <w:rPr>
-                <w:rFonts w:ascii="Cambria Math" w:hAnsi="Cambria Math"/>
-              </w:rPr>
-              <m:t>3</m:t>
+              <m:t>23</m:t>
             </m:r>
           </m:sub>
         </m:sSub>
       </m:oMath>
       <w:r>
-        <w:t xml:space="preserve"> = </w:t>
-      </w:r>
-      <w:r>
-        <w:t xml:space="preserve">15 </w:t>
-      </w:r>
-      <w:r>
-        <w:t>(mm)</w:t>
+        <w:t xml:space="preserve"> = 15 (mm)</w:t>
       </w:r>
     </w:p>
     <w:p>
       <w:pPr>
         <w:pStyle w:val="cmuc11"/>
       </w:pPr>
-      <w:bookmarkStart w:id="22" w:name="_Toc142745257"/>
+      <w:bookmarkStart w:id="23" w:name="_Toc142745257"/>
       <w:r>
         <w:rPr>
           <w:lang w:val="vi-VN"/>
         </w:rPr>
         <w:t>Thiết kế sơ bộ kết cấu trục</w:t>
       </w:r>
-      <w:bookmarkEnd w:id="22"/>
+      <w:bookmarkEnd w:id="23"/>
       <w:r>
         <w:rPr>
           <w:lang w:val="vi-VN"/>
@@ -51740,12 +51983,12 @@
         </w:numPr>
         <w:jc w:val="center"/>
       </w:pPr>
-      <w:bookmarkStart w:id="23" w:name="_Toc142745258"/>
+      <w:bookmarkStart w:id="24" w:name="_Toc142745258"/>
       <w:r>
         <w:lastRenderedPageBreak/>
         <w:t>KẾT LUẬN</w:t>
       </w:r>
-      <w:bookmarkEnd w:id="23"/>
+      <w:bookmarkEnd w:id="24"/>
     </w:p>
     <w:p>
       <w:pPr>
@@ -51814,12 +52057,12 @@
           <w:numId w:val="0"/>
         </w:numPr>
       </w:pPr>
-      <w:bookmarkStart w:id="24" w:name="_Toc142745259"/>
+      <w:bookmarkStart w:id="25" w:name="_Toc142745259"/>
       <w:r>
         <w:lastRenderedPageBreak/>
         <w:t>Tài liệu tham khảo</w:t>
       </w:r>
-      <w:bookmarkEnd w:id="24"/>
+      <w:bookmarkEnd w:id="25"/>
       <w:r>
         <w:t xml:space="preserve"> </w:t>
       </w:r>
@@ -56026,24 +56269,24 @@
   </w:font>
   <w:font w:name="Times New Roman">
     <w:panose1 w:val="02020603050405020304"/>
-    <w:charset w:val="A3"/>
+    <w:charset w:val="00"/>
     <w:family w:val="roman"/>
     <w:pitch w:val="variable"/>
-    <w:sig w:usb0="20002A87" w:usb1="80000000" w:usb2="00000008" w:usb3="00000000" w:csb0="000001FF" w:csb1="00000000"/>
+    <w:sig w:usb0="E0002EFF" w:usb1="C000785B" w:usb2="00000009" w:usb3="00000000" w:csb0="000001FF" w:csb1="00000000"/>
   </w:font>
   <w:font w:name="Calibri">
     <w:panose1 w:val="020F0502020204030204"/>
-    <w:charset w:val="A3"/>
+    <w:charset w:val="00"/>
     <w:family w:val="swiss"/>
     <w:pitch w:val="variable"/>
     <w:sig w:usb0="E4002EFF" w:usb1="C200247B" w:usb2="00000009" w:usb3="00000000" w:csb0="000001FF" w:csb1="00000000"/>
   </w:font>
   <w:font w:name="Courier New">
     <w:panose1 w:val="02070309020205020404"/>
-    <w:charset w:val="A3"/>
+    <w:charset w:val="00"/>
     <w:family w:val="modern"/>
     <w:pitch w:val="fixed"/>
-    <w:sig w:usb0="20002A87" w:usb1="80000000" w:usb2="00000008" w:usb3="00000000" w:csb0="000001FF" w:csb1="00000000"/>
+    <w:sig w:usb0="E0002EFF" w:usb1="C0007843" w:usb2="00000009" w:usb3="00000000" w:csb0="000001FF" w:csb1="00000000"/>
   </w:font>
   <w:font w:name="Wingdings">
     <w:panose1 w:val="05000000000000000000"/>
@@ -56054,17 +56297,17 @@
   </w:font>
   <w:font w:name="Cambria Math">
     <w:panose1 w:val="02040503050406030204"/>
-    <w:charset w:val="A3"/>
+    <w:charset w:val="00"/>
     <w:family w:val="roman"/>
     <w:pitch w:val="variable"/>
     <w:sig w:usb0="E00006FF" w:usb1="420024FF" w:usb2="02000000" w:usb3="00000000" w:csb0="0000019F" w:csb1="00000000"/>
   </w:font>
   <w:font w:name="Arial">
     <w:panose1 w:val="020B0604020202020204"/>
-    <w:charset w:val="A3"/>
+    <w:charset w:val="00"/>
     <w:family w:val="swiss"/>
     <w:pitch w:val="variable"/>
-    <w:sig w:usb0="20002A87" w:usb1="80000000" w:usb2="00000008" w:usb3="00000000" w:csb0="000001FF" w:csb1="00000000"/>
+    <w:sig w:usb0="E0002EFF" w:usb1="C000785B" w:usb2="00000009" w:usb3="00000000" w:csb0="000001FF" w:csb1="00000000"/>
   </w:font>
   <w:font w:name="MS Gothic">
     <w:altName w:val="ＭＳ ゴシック"/>
@@ -56076,7 +56319,7 @@
   </w:font>
   <w:font w:name="Cambria">
     <w:panose1 w:val="02040503050406030204"/>
-    <w:charset w:val="A3"/>
+    <w:charset w:val="00"/>
     <w:family w:val="roman"/>
     <w:pitch w:val="variable"/>
     <w:sig w:usb0="E00006FF" w:usb1="420024FF" w:usb2="02000000" w:usb3="00000000" w:csb0="0000019F" w:csb1="00000000"/>
@@ -56147,6 +56390,7 @@
     <w:rsid w:val="00591466"/>
     <w:rsid w:val="006119AF"/>
     <w:rsid w:val="00616AC4"/>
+    <w:rsid w:val="00651512"/>
     <w:rsid w:val="006648B4"/>
     <w:rsid w:val="00665B62"/>
     <w:rsid w:val="006F3203"/>
@@ -56192,6 +56436,7 @@
     <w:rsid w:val="00CC3BF5"/>
     <w:rsid w:val="00CE29E6"/>
     <w:rsid w:val="00D30138"/>
+    <w:rsid w:val="00D47A09"/>
     <w:rsid w:val="00D62C14"/>
     <w:rsid w:val="00D73F0C"/>
     <w:rsid w:val="00DD2C83"/>
@@ -56199,6 +56444,7 @@
     <w:rsid w:val="00E02BD6"/>
     <w:rsid w:val="00E123EF"/>
     <w:rsid w:val="00E2118B"/>
+    <w:rsid w:val="00E6229F"/>
     <w:rsid w:val="00EA5B0B"/>
     <w:rsid w:val="00EE6D7A"/>
     <w:rsid w:val="00EF1BE6"/>

</xml_diff>